<commit_message>
jó sok szöveg bekerült, 80%-ban kész
</commit_message>
<xml_diff>
--- a/doc/given_when_then.docx
+++ b/doc/given_when_then.docx
@@ -514,28 +514,6 @@
         </w:rPr>
         <w:t>.</w:t>
       </w:r>
-      <w:r>
-        <w:rPr>
-          <w:lang w:val="hu-HU"/>
-        </w:rPr>
-        <w:t xml:space="preserve"> </w:t>
-      </w:r>
-      <w:r>
-        <w:rPr>
-          <w:lang w:val="hu-HU"/>
-        </w:rPr>
-        <w:t>lletve láthatjuk, ha valamilyen csoport vezetője, aminek tagja vagyunk közös vagy egyedi üzenetet írt számunkra. Itt linkelhetők konkrét diagrammok is akár.</w:t>
-      </w:r>
-    </w:p>
-    <w:p>
-      <w:pPr>
-        <w:tabs>
-          <w:tab w:val="left" w:pos="567"/>
-        </w:tabs>
-        <w:rPr>
-          <w:lang w:val="hu-HU"/>
-        </w:rPr>
-      </w:pPr>
     </w:p>
     <w:p>
       <w:pPr>
@@ -599,15 +577,15 @@
         <w:tblLook w:val="04A0" w:firstRow="1" w:lastRow="0" w:firstColumn="1" w:lastColumn="0" w:noHBand="0" w:noVBand="1"/>
       </w:tblPr>
       <w:tblGrid>
-        <w:gridCol w:w="1276"/>
-        <w:gridCol w:w="1418"/>
+        <w:gridCol w:w="1134"/>
+        <w:gridCol w:w="1560"/>
         <w:gridCol w:w="1842"/>
         <w:gridCol w:w="3969"/>
       </w:tblGrid>
       <w:tr>
         <w:tc>
           <w:tcPr>
-            <w:tcW w:w="1276" w:type="dxa"/>
+            <w:tcW w:w="1134" w:type="dxa"/>
           </w:tcPr>
           <w:p>
             <w:pPr>
@@ -625,7 +603,7 @@
         </w:tc>
         <w:tc>
           <w:tcPr>
-            <w:tcW w:w="1418" w:type="dxa"/>
+            <w:tcW w:w="1560" w:type="dxa"/>
           </w:tcPr>
           <w:p>
             <w:pPr>
@@ -681,7 +659,7 @@
       <w:tr>
         <w:tc>
           <w:tcPr>
-            <w:tcW w:w="1276" w:type="dxa"/>
+            <w:tcW w:w="1134" w:type="dxa"/>
           </w:tcPr>
           <w:p>
             <w:pPr>
@@ -699,7 +677,7 @@
         </w:tc>
         <w:tc>
           <w:tcPr>
-            <w:tcW w:w="1418" w:type="dxa"/>
+            <w:tcW w:w="1560" w:type="dxa"/>
           </w:tcPr>
           <w:p>
             <w:pPr>
@@ -769,7 +747,45 @@
               <w:rPr>
                 <w:lang w:val="hu-HU"/>
               </w:rPr>
-              <w:t>tt tudjuk böngészni a projektjeinket. Vannak velem megosztott, általam megosztott és “privát”(nem megosztott) mappák, projektek. Ezekre mind külön ikon tartozik, hogy jobban átlátható legyen.</w:t>
+              <w:t xml:space="preserve">tt tudjuk </w:t>
+            </w:r>
+            <w:r>
+              <w:rPr>
+                <w:b/>
+                <w:lang w:val="hu-HU"/>
+              </w:rPr>
+              <w:t>böngészni</w:t>
+            </w:r>
+            <w:r>
+              <w:rPr>
+                <w:lang w:val="hu-HU"/>
+              </w:rPr>
+              <w:t xml:space="preserve"> a </w:t>
+            </w:r>
+            <w:r>
+              <w:rPr>
+                <w:b/>
+                <w:lang w:val="hu-HU"/>
+              </w:rPr>
+              <w:t>projektjeinket</w:t>
+            </w:r>
+            <w:r>
+              <w:rPr>
+                <w:lang w:val="hu-HU"/>
+              </w:rPr>
+              <w:t>. Vannak velem megosztott, általam megosztott és “privát”(nem megosztott) mappák, projektek. Ezekre mind külön ikon tartozik, hogy jobban átlátható legyen.</w:t>
+            </w:r>
+            <w:r>
+              <w:rPr>
+                <w:lang w:val="hu-HU"/>
+              </w:rPr>
+              <w:t xml:space="preserve"> </w:t>
+            </w:r>
+            <w:r>
+              <w:rPr>
+                <w:lang w:val="hu-HU"/>
+              </w:rPr>
+              <w:t>(1)</w:t>
             </w:r>
           </w:p>
         </w:tc>
@@ -777,7 +793,7 @@
       <w:tr>
         <w:tc>
           <w:tcPr>
-            <w:tcW w:w="1276" w:type="dxa"/>
+            <w:tcW w:w="1134" w:type="dxa"/>
           </w:tcPr>
           <w:p>
             <w:pPr>
@@ -795,7 +811,7 @@
         </w:tc>
         <w:tc>
           <w:tcPr>
-            <w:tcW w:w="1418" w:type="dxa"/>
+            <w:tcW w:w="1560" w:type="dxa"/>
           </w:tcPr>
           <w:p>
             <w:pPr>
@@ -874,7 +890,7 @@
       <w:tr>
         <w:tc>
           <w:tcPr>
-            <w:tcW w:w="1276" w:type="dxa"/>
+            <w:tcW w:w="1134" w:type="dxa"/>
           </w:tcPr>
           <w:p>
             <w:pPr>
@@ -892,7 +908,7 @@
         </w:tc>
         <w:tc>
           <w:tcPr>
-            <w:tcW w:w="1418" w:type="dxa"/>
+            <w:tcW w:w="1560" w:type="dxa"/>
           </w:tcPr>
           <w:p>
             <w:pPr>
@@ -946,6 +962,12 @@
               </w:rPr>
               <w:t>Friends &amp; Groups felület</w:t>
             </w:r>
+            <w:r>
+              <w:rPr>
+                <w:lang w:val="hu-HU"/>
+              </w:rPr>
+              <w:t>.</w:t>
+            </w:r>
           </w:p>
           <w:p>
             <w:pPr>
@@ -961,126 +983,28 @@
           </w:tcPr>
           <w:p>
             <w:pPr>
-              <w:rPr>
-                <w:lang w:val="hu-HU"/>
-              </w:rPr>
-            </w:pPr>
-            <w:r>
-              <w:rPr>
-                <w:lang w:val="hu-HU"/>
-              </w:rPr>
-              <w:t xml:space="preserve">Itt barátokat vehetünk fel, Illetve csoportokat is létrehozhatunk pl.: </w:t>
-            </w:r>
-            <w:r>
-              <w:rPr>
-                <w:color w:val="538135" w:themeColor="accent6" w:themeShade="BF"/>
-                <w:lang w:val="hu-HU"/>
-              </w:rPr>
-              <w:t>Marketing_csopi</w:t>
-            </w:r>
-            <w:r>
-              <w:rPr>
-                <w:color w:val="70AD47" w:themeColor="accent6"/>
-                <w:lang w:val="hu-HU"/>
-              </w:rPr>
-              <w:t xml:space="preserve">. </w:t>
-            </w:r>
-            <w:r>
-              <w:rPr>
-                <w:lang w:val="hu-HU"/>
-              </w:rPr>
-              <w:t xml:space="preserve">A csoport lényege az, hogy annak a tagjai a csoport mappát egységesen, a file browserben </w:t>
-            </w:r>
-            <w:r>
-              <w:rPr>
-                <w:lang w:val="hu-HU"/>
-              </w:rPr>
-              <w:lastRenderedPageBreak/>
-              <w:t>érhetik el. (Előző példa alapján: ~</w:t>
-            </w:r>
-            <w:r>
-              <w:rPr>
-                <w:i/>
-                <w:iCs/>
-                <w:lang w:val="hu-HU"/>
-              </w:rPr>
-              <w:t>/groups/</w:t>
-            </w:r>
-            <w:r>
-              <w:rPr>
-                <w:i/>
-                <w:iCs/>
-                <w:color w:val="538135" w:themeColor="accent6" w:themeShade="BF"/>
-                <w:lang w:val="hu-HU"/>
-              </w:rPr>
-              <w:t>Marketing_csopi/</w:t>
-            </w:r>
-            <w:r>
-              <w:rPr>
-                <w:i/>
-                <w:iCs/>
-                <w:lang w:val="hu-HU"/>
+              <w:pStyle w:val="Softlink"/>
+              <w:rPr>
+                <w:color w:val="2E74B5" w:themeColor="accent5" w:themeShade="BF"/>
+              </w:rPr>
+            </w:pPr>
+            <w:r>
+              <w:rPr>
+                <w:color w:val="2E74B5" w:themeColor="accent5" w:themeShade="BF"/>
+              </w:rPr>
+              <w:t>(</w:t>
+            </w:r>
+            <w:r>
+              <w:rPr>
+                <w:color w:val="2E74B5" w:themeColor="accent5" w:themeShade="BF"/>
+              </w:rPr>
+              <w:t>2</w:t>
+            </w:r>
+            <w:r>
+              <w:rPr>
+                <w:color w:val="2E74B5" w:themeColor="accent5" w:themeShade="BF"/>
               </w:rPr>
               <w:t>)</w:t>
-            </w:r>
-            <w:r>
-              <w:rPr>
-                <w:i/>
-                <w:iCs/>
-                <w:lang w:val="hu-HU"/>
-              </w:rPr>
-              <w:br/>
-            </w:r>
-            <w:r>
-              <w:rPr>
-                <w:lang w:val="hu-HU"/>
-              </w:rPr>
-              <w:t xml:space="preserve">Természetesen a jogosultságok fontosak, ezért a Csoport vezetője kialakíthat jogköröket, ezzel bizonyos fájlokra, mappákra korlátozhatóak a hozzáférések. A csoportvezető automatikusan Admin jogot kap, aki kezelheti a mappák hozzáférhetőségét és tagok jogosultságait. Pl.: Fejlesztő, Front-end, Marketing, stb... Hozzáférés típusa lehet: Read(R), Read&amp;Write (RW), Null = Nem láthatja (N). </w:t>
-            </w:r>
-            <w:r>
-              <w:rPr>
-                <w:lang w:val="hu-HU"/>
-              </w:rPr>
-              <w:br/>
-            </w:r>
-            <w:r>
-              <w:rPr>
-                <w:lang w:val="hu-HU"/>
-              </w:rPr>
-              <w:br/>
-            </w:r>
-            <w:r>
-              <w:rPr>
-                <w:b/>
-                <w:bCs/>
-                <w:lang w:val="hu-HU"/>
-              </w:rPr>
-              <w:t>Példa:</w:t>
-            </w:r>
-          </w:p>
-          <w:p>
-            <w:pPr>
-              <w:rPr>
-                <w:lang w:val="hu-HU"/>
-              </w:rPr>
-            </w:pPr>
-            <w:r>
-              <w:rPr>
-                <w:lang w:val="hu-HU"/>
-              </w:rPr>
-              <w:t>Beállítható, hogy “Marketing layer”</w:t>
-            </w:r>
-            <w:r>
-              <w:rPr>
-                <w:lang w:val="hu-HU"/>
-              </w:rPr>
-              <w:t xml:space="preserve"> </w:t>
-            </w:r>
-            <w:r>
-              <w:rPr>
-                <w:lang w:val="hu-HU"/>
-              </w:rPr>
-              <w:t>mappát a Marketing joggal rendelkezők szerkeszthessék (RW). Míg a Fejlesztőknek csak Read (R) hozzáférésük legyen. Mappára alkalmazott automatikusan öröklődnek a tartalmazott elemekre.</w:t>
             </w:r>
           </w:p>
         </w:tc>
@@ -1088,33 +1012,39 @@
       <w:tr>
         <w:tc>
           <w:tcPr>
-            <w:tcW w:w="1276" w:type="dxa"/>
-          </w:tcPr>
-          <w:p>
-            <w:pPr>
-              <w:rPr>
-                <w:lang w:val="hu-HU"/>
-              </w:rPr>
-            </w:pPr>
+            <w:tcW w:w="1134" w:type="dxa"/>
+          </w:tcPr>
+          <w:p>
+            <w:pPr>
+              <w:rPr>
+                <w:lang w:val="hu-HU"/>
+              </w:rPr>
+            </w:pPr>
+            <w:r>
+              <w:rPr>
+                <w:lang w:val="hu-HU"/>
+              </w:rPr>
+              <w:t xml:space="preserve">BVL, </w:t>
+            </w:r>
+            <w:r>
+              <w:rPr>
+                <w:b/>
+                <w:lang w:val="hu-HU"/>
+              </w:rPr>
+              <w:t>nem</w:t>
+            </w:r>
+            <w:r>
+              <w:rPr>
+                <w:lang w:val="hu-HU"/>
+              </w:rPr>
+              <w:t xml:space="preserve"> az EDITOR felület </w:t>
+            </w:r>
             <w:r>
               <w:rPr>
                 <w:lang w:val="hu-HU"/>
               </w:rPr>
               <w:lastRenderedPageBreak/>
-              <w:t xml:space="preserve">BVL, </w:t>
-            </w:r>
-            <w:r>
-              <w:rPr>
-                <w:b/>
-                <w:lang w:val="hu-HU"/>
-              </w:rPr>
-              <w:t>nem</w:t>
-            </w:r>
-            <w:r>
-              <w:rPr>
-                <w:lang w:val="hu-HU"/>
-              </w:rPr>
-              <w:t xml:space="preserve"> az EDITOR felület van </w:t>
+              <w:t xml:space="preserve">van </w:t>
             </w:r>
             <w:r>
               <w:rPr>
@@ -1126,18 +1056,19 @@
         </w:tc>
         <w:tc>
           <w:tcPr>
-            <w:tcW w:w="1418" w:type="dxa"/>
-          </w:tcPr>
-          <w:p>
-            <w:pPr>
-              <w:rPr>
-                <w:lang w:val="hu-HU"/>
-              </w:rPr>
-            </w:pPr>
-            <w:r>
-              <w:rPr>
-                <w:lang w:val="hu-HU"/>
-              </w:rPr>
+            <w:tcW w:w="1560" w:type="dxa"/>
+          </w:tcPr>
+          <w:p>
+            <w:pPr>
+              <w:rPr>
+                <w:lang w:val="hu-HU"/>
+              </w:rPr>
+            </w:pPr>
+            <w:r>
+              <w:rPr>
+                <w:lang w:val="hu-HU"/>
+              </w:rPr>
+              <w:lastRenderedPageBreak/>
               <w:t>N</w:t>
             </w:r>
             <w:r>
@@ -1226,7 +1157,14 @@
               <w:rPr>
                 <w:lang w:val="hu-HU"/>
               </w:rPr>
-              <w:t>A fájl böngészőben kikereshetjük diagrammjainkat, azokat megnyi</w:t>
+              <w:t xml:space="preserve">A fájl böngészőben </w:t>
+            </w:r>
+            <w:r>
+              <w:rPr>
+                <w:lang w:val="hu-HU"/>
+              </w:rPr>
+              <w:lastRenderedPageBreak/>
+              <w:t>kikereshetjük diagrammjainkat, azokat megnyi</w:t>
             </w:r>
             <w:r>
               <w:rPr>
@@ -1258,25 +1196,26 @@
       <w:tr>
         <w:tc>
           <w:tcPr>
-            <w:tcW w:w="1276" w:type="dxa"/>
-          </w:tcPr>
-          <w:p>
-            <w:pPr>
-              <w:rPr>
-                <w:lang w:val="hu-HU"/>
-              </w:rPr>
-            </w:pPr>
-            <w:r>
-              <w:rPr>
-                <w:lang w:val="hu-HU"/>
-              </w:rPr>
+            <w:tcW w:w="1134" w:type="dxa"/>
+          </w:tcPr>
+          <w:p>
+            <w:pPr>
+              <w:rPr>
+                <w:lang w:val="hu-HU"/>
+              </w:rPr>
+            </w:pPr>
+            <w:r>
+              <w:rPr>
+                <w:lang w:val="hu-HU"/>
+              </w:rPr>
+              <w:lastRenderedPageBreak/>
               <w:t>BVL, EDITOR meg van nyitva</w:t>
             </w:r>
           </w:p>
         </w:tc>
         <w:tc>
           <w:tcPr>
-            <w:tcW w:w="1418" w:type="dxa"/>
+            <w:tcW w:w="1560" w:type="dxa"/>
           </w:tcPr>
           <w:p>
             <w:pPr>
@@ -1360,116 +1299,1451 @@
     </w:tbl>
     <w:p>
       <w:pPr>
+        <w:pStyle w:val="Heading2"/>
+        <w:rPr>
+          <w:lang w:val="hu-HU"/>
+        </w:rPr>
+      </w:pPr>
+      <w:r>
+        <w:rPr>
+          <w:rStyle w:val="SoftlinkChar"/>
+          <w:color w:val="2E74B5" w:themeColor="accent5" w:themeShade="BF"/>
+        </w:rPr>
+        <w:t>(1)</w:t>
+      </w:r>
+      <w:r>
+        <w:rPr>
+          <w:rStyle w:val="SoftlinkChar"/>
+          <w:color w:val="2E74B5" w:themeColor="accent5" w:themeShade="BF"/>
+        </w:rPr>
+        <w:t xml:space="preserve"> </w:t>
+      </w:r>
+      <w:r>
+        <w:rPr>
+          <w:lang w:val="hu-HU"/>
+        </w:rPr>
+        <w:t>Csoportok</w:t>
+      </w:r>
+      <w:r>
+        <w:rPr>
+          <w:lang w:val="hu-HU"/>
+        </w:rPr>
+        <w:t xml:space="preserve"> és barátok</w:t>
+      </w:r>
+    </w:p>
+    <w:p>
+      <w:pPr>
+        <w:rPr>
+          <w:lang w:val="hu-HU"/>
+        </w:rPr>
+      </w:pPr>
+      <w:r>
+        <w:rPr>
+          <w:lang w:val="hu-HU"/>
+        </w:rPr>
+        <w:t xml:space="preserve">A bal oldali panelen felsorolásra kerülnek a csoportok, illetve a barátok. Itt minden felhasználóra külön megnézhetők </w:t>
+      </w:r>
+      <w:r>
+        <w:rPr>
+          <w:lang w:val="hu-HU"/>
+        </w:rPr>
+        <w:t>a megosztott mappák, projektek.</w:t>
+      </w:r>
+    </w:p>
+    <w:p>
+      <w:pPr>
+        <w:rPr>
+          <w:lang w:val="hu-HU"/>
+        </w:rPr>
+      </w:pPr>
+    </w:p>
+    <w:p>
+      <w:pPr>
+        <w:rPr>
+          <w:lang w:val="hu-HU"/>
+        </w:rPr>
+      </w:pPr>
+      <w:r>
+        <w:rPr>
+          <w:lang w:val="hu-HU"/>
+        </w:rPr>
+        <w:t xml:space="preserve">Csoportot bármely, bejelentkezett felhasználó létrehozhat. A létrehozó automatikusan </w:t>
+      </w:r>
+      <w:r>
+        <w:rPr>
+          <w:b/>
+          <w:lang w:val="hu-HU"/>
+        </w:rPr>
+        <w:t>admin</w:t>
+      </w:r>
+      <w:r>
+        <w:rPr>
+          <w:lang w:val="hu-HU"/>
+        </w:rPr>
+        <w:t xml:space="preserve"> jogot kap. Az </w:t>
+      </w:r>
+      <w:r>
+        <w:rPr>
+          <w:b/>
+          <w:lang w:val="hu-HU"/>
+        </w:rPr>
+        <w:t>admin</w:t>
+      </w:r>
+      <w:r>
+        <w:rPr>
+          <w:lang w:val="hu-HU"/>
+        </w:rPr>
+        <w:t>-nak lehetősége nyílik:</w:t>
+      </w:r>
+    </w:p>
+    <w:p>
+      <w:pPr>
+        <w:pStyle w:val="normalfelsorols"/>
+      </w:pPr>
+      <w:r>
+        <w:t>A jogosultsági címkéket definiálni.</w:t>
+      </w:r>
+    </w:p>
+    <w:p>
+      <w:pPr>
+        <w:pStyle w:val="normalfelsorols"/>
+      </w:pPr>
+      <w:r>
+        <w:t>Csoportos mappákat és projekteket létrehozni</w:t>
+      </w:r>
+    </w:p>
+    <w:p>
+      <w:pPr>
+        <w:pStyle w:val="normalfelsorols"/>
+        <w:numPr>
+          <w:ilvl w:val="1"/>
+          <w:numId w:val="1"/>
+        </w:numPr>
+      </w:pPr>
+      <w:r>
+        <w:t>Ezekhez jogosultsági + hozzáférési párokat rendelni</w:t>
+      </w:r>
+    </w:p>
+    <w:p>
+      <w:pPr>
+        <w:pStyle w:val="normalfelsorols"/>
+        <w:numPr>
+          <w:ilvl w:val="2"/>
+          <w:numId w:val="1"/>
+        </w:numPr>
+      </w:pPr>
+      <w:r>
+        <w:t>Kicsoda (jogosultság címke)? + Mit csinálhat (hozzáférés típusa)? (Read-only, Write)</w:t>
+      </w:r>
+    </w:p>
+    <w:p>
+      <w:pPr>
+        <w:pStyle w:val="normalfelsorols"/>
+        <w:numPr>
+          <w:ilvl w:val="1"/>
+          <w:numId w:val="1"/>
+        </w:numPr>
+      </w:pPr>
+      <w:r>
+        <w:t>A mappákra alkalmazott szabályok automatikusan öröklődnek a belső elemekre, ameddig nem definiáljuk azokat felül.</w:t>
+      </w:r>
+    </w:p>
+    <w:p>
+      <w:pPr>
+        <w:pStyle w:val="normalfelsorols"/>
         <w:tabs>
           <w:tab w:val="left" w:pos="567"/>
         </w:tabs>
-        <w:rPr>
-          <w:lang w:val="hu-HU"/>
-        </w:rPr>
-      </w:pPr>
+      </w:pPr>
+      <w:r>
+        <w:t>Új felhasználókat meghívni, jogosultsági címkéket rendelve hozzájuk pl.: FRONT_DEV, MARKETING, ADMIN (igen, lehet több admin is, ez egy default jog, nem törölhető.  )</w:t>
+      </w:r>
     </w:p>
     <w:p>
       <w:pPr>
-        <w:rPr>
-          <w:lang w:val="hu-HU"/>
-        </w:rPr>
-      </w:pPr>
-      <w:r>
-        <w:rPr>
-          <w:lang w:val="hu-HU"/>
-        </w:rPr>
-        <w:br w:type="page"/>
+        <w:pStyle w:val="normalfelsorols"/>
+        <w:numPr>
+          <w:ilvl w:val="0"/>
+          <w:numId w:val="0"/>
+        </w:numPr>
+        <w:tabs>
+          <w:tab w:val="left" w:pos="567"/>
+        </w:tabs>
+      </w:pPr>
+      <w:r>
+        <w:t xml:space="preserve">Ha benne vagyunk egy csoportban, akkor annak a fájl rendszere default módon a ~/groups/&lt;group_name&gt; út alá kerül be. A groups mappa és az ide bekerült csoportos mappák nem törölhetők, nem mozgathatók. (A groups nevű mappa akkor is létezik, ha nem vagyunk benne egyetlen csoportban sem.) </w:t>
       </w:r>
     </w:p>
     <w:p>
       <w:pPr>
+        <w:pStyle w:val="normalfelsorols"/>
+        <w:numPr>
+          <w:ilvl w:val="0"/>
+          <w:numId w:val="0"/>
+        </w:numPr>
+        <w:tabs>
+          <w:tab w:val="left" w:pos="567"/>
+        </w:tabs>
+      </w:pPr>
+    </w:p>
+    <w:p>
+      <w:pPr>
+        <w:pStyle w:val="normalfelsorols"/>
+        <w:numPr>
+          <w:ilvl w:val="0"/>
+          <w:numId w:val="0"/>
+        </w:numPr>
+        <w:tabs>
+          <w:tab w:val="left" w:pos="567"/>
+        </w:tabs>
+      </w:pPr>
+    </w:p>
+    <w:p>
+      <w:pPr>
+        <w:pStyle w:val="Heading2"/>
+        <w:rPr>
+          <w:lang w:val="hu-HU"/>
+        </w:rPr>
+      </w:pPr>
+      <w:r>
+        <w:rPr>
+          <w:lang w:val="hu-HU"/>
+        </w:rPr>
+        <w:t xml:space="preserve">A </w:t>
+      </w:r>
+      <w:r>
+        <w:rPr>
+          <w:i/>
+          <w:lang w:val="hu-HU"/>
+        </w:rPr>
+        <w:t>File Browser</w:t>
+      </w:r>
+      <w:r>
+        <w:rPr>
+          <w:lang w:val="hu-HU"/>
+        </w:rPr>
+        <w:t>-ről</w:t>
+      </w:r>
+    </w:p>
+    <w:p>
+      <w:pPr>
+        <w:rPr>
+          <w:lang w:val="hu-HU"/>
+        </w:rPr>
+      </w:pPr>
+      <w:r>
+        <w:rPr>
+          <w:lang w:val="hu-HU"/>
+        </w:rPr>
+        <w:t>A panelt</w:t>
+      </w:r>
+      <w:r>
+        <w:rPr>
+          <w:lang w:val="hu-HU"/>
+        </w:rPr>
+        <w:t xml:space="preserve"> </w:t>
+      </w:r>
+      <w:r>
+        <w:rPr>
+          <w:lang w:val="hu-HU"/>
+        </w:rPr>
+        <w:t>kinyitva</w:t>
+      </w:r>
+      <w:r>
+        <w:rPr>
+          <w:lang w:val="hu-HU"/>
+        </w:rPr>
+        <w:t xml:space="preserve"> a gyökérkönyvtárt nyitja meg az oldal. </w:t>
+      </w:r>
+      <w:r>
+        <w:rPr>
+          <w:lang w:val="hu-HU"/>
+        </w:rPr>
+        <w:br/>
+        <w:t>a felület 2 részből áll, egy eszköztárból (felül) és nagyobb részt böngészőből (alul). A böngészőben projekteket, mappákat hozhatunk létre.</w:t>
+      </w:r>
+      <w:r>
+        <w:rPr>
+          <w:lang w:val="hu-HU"/>
+        </w:rPr>
+        <w:t xml:space="preserve"> </w:t>
+      </w:r>
+      <w:r>
+        <w:rPr>
+          <w:lang w:val="hu-HU"/>
+        </w:rPr>
+        <w:t>Ezeket mozgathatunk, átnevezhetjük</w:t>
+      </w:r>
+      <w:r>
+        <w:rPr>
+          <w:lang w:val="hu-HU"/>
+        </w:rPr>
+        <w:t>, megoszthatjuk másokkal (egyénileg vagy egy csoporttal</w:t>
+      </w:r>
+      <w:r>
+        <w:rPr>
+          <w:lang w:val="hu-HU"/>
+        </w:rPr>
+        <w:t>, ha van hozzá jogunk</w:t>
+      </w:r>
+      <w:r>
+        <w:rPr>
+          <w:lang w:val="hu-HU"/>
+        </w:rPr>
+        <w:t>)</w:t>
+      </w:r>
+      <w:r>
+        <w:rPr>
+          <w:lang w:val="hu-HU"/>
+        </w:rPr>
+        <w:t>. Mappa megosztása esetén a jogokat a belső elemek</w:t>
+      </w:r>
+      <w:r>
+        <w:rPr>
+          <w:lang w:val="hu-HU"/>
+        </w:rPr>
+        <w:t xml:space="preserve"> automatikusan</w:t>
+      </w:r>
+      <w:r>
+        <w:rPr>
+          <w:lang w:val="hu-HU"/>
+        </w:rPr>
+        <w:t xml:space="preserve"> öröklik.</w:t>
+      </w:r>
+      <w:r>
+        <w:rPr>
+          <w:lang w:val="hu-HU"/>
+        </w:rPr>
+        <w:t xml:space="preserve"> A velünk megosztott elemek default módon a ~/shared with me/&lt;user_name&gt;/ mappába kerülnek. Az ide bekerült elemek </w:t>
+      </w:r>
+      <w:r>
+        <w:rPr>
+          <w:lang w:val="hu-HU"/>
+        </w:rPr>
+        <w:t>nem mozgathatók.</w:t>
+      </w:r>
+    </w:p>
+    <w:p>
+      <w:pPr>
+        <w:rPr>
+          <w:lang w:val="hu-HU"/>
+        </w:rPr>
+      </w:pPr>
+      <w:r>
+        <w:rPr>
+          <w:lang w:val="hu-HU"/>
+        </w:rPr>
+        <w:t>Minden normális fájlkezelőhöz hasonlóan a</w:t>
+      </w:r>
+      <w:r>
+        <w:rPr>
+          <w:lang w:val="hu-HU"/>
+        </w:rPr>
+        <w:t xml:space="preserve"> </w:t>
+      </w:r>
+      <w:r>
+        <w:rPr>
+          <w:i/>
+          <w:lang w:val="hu-HU"/>
+        </w:rPr>
+        <w:t>File Browser</w:t>
+      </w:r>
+      <w:r>
+        <w:rPr>
+          <w:lang w:val="hu-HU"/>
+        </w:rPr>
+        <w:t xml:space="preserve"> panel </w:t>
+      </w:r>
+      <w:r>
+        <w:rPr>
+          <w:lang w:val="hu-HU"/>
+        </w:rPr>
+        <w:t xml:space="preserve">is </w:t>
+      </w:r>
+      <w:r>
+        <w:rPr>
+          <w:lang w:val="hu-HU"/>
+        </w:rPr>
+        <w:t>rendelkezik</w:t>
+      </w:r>
+      <w:r>
+        <w:rPr>
+          <w:lang w:val="hu-HU"/>
+        </w:rPr>
+        <w:t xml:space="preserve"> </w:t>
+      </w:r>
+      <w:r>
+        <w:rPr>
+          <w:lang w:val="hu-HU"/>
+        </w:rPr>
+        <w:t xml:space="preserve">az alapvető funkcionalitásokkal. Kiválasztás bal kattintással: egy elem, </w:t>
+      </w:r>
+      <w:r>
+        <w:rPr>
+          <w:lang w:val="hu-HU"/>
+        </w:rPr>
+        <w:t xml:space="preserve">shift lenyomásával </w:t>
+      </w:r>
+      <w:r>
+        <w:rPr>
+          <w:lang w:val="hu-HU"/>
+        </w:rPr>
+        <w:lastRenderedPageBreak/>
+        <w:t>az első és utolsó elem között minden kiválasztódik. ctrl+ bal klikk-el egyesével lehet jelölgetni illetve jelölést megszűntetni.</w:t>
+      </w:r>
+      <w:r>
+        <w:rPr>
+          <w:lang w:val="hu-HU"/>
+        </w:rPr>
+        <w:t xml:space="preserve"> A kijelölt elemek kék hátteret kapnak.</w:t>
+      </w:r>
+    </w:p>
+    <w:p>
+      <w:pPr>
+        <w:rPr>
+          <w:lang w:val="hu-HU"/>
+        </w:rPr>
+      </w:pPr>
+      <w:r>
+        <w:rPr>
+          <w:lang w:val="hu-HU"/>
+        </w:rPr>
+        <w:t>Felül, a</w:t>
+      </w:r>
+      <w:r>
+        <w:rPr>
+          <w:lang w:val="hu-HU"/>
+        </w:rPr>
+        <w:t xml:space="preserve">z eszköztárban </w:t>
+      </w:r>
+      <w:r>
+        <w:rPr>
+          <w:lang w:val="hu-HU"/>
+        </w:rPr>
+        <w:t>7 gomb van:</w:t>
+      </w:r>
+      <w:r>
+        <w:rPr>
+          <w:lang w:val="hu-HU"/>
+        </w:rPr>
+        <w:t xml:space="preserve"> </w:t>
+      </w:r>
+      <w:r>
+        <w:rPr>
+          <w:lang w:val="hu-HU"/>
+        </w:rPr>
+        <w:t>Mappa létrehozása, Projekt létrehozása, átnevezés, kivágás, másolás, törlés illetve megosztás.</w:t>
+      </w:r>
+      <w:r>
+        <w:rPr>
+          <w:lang w:val="hu-HU"/>
+        </w:rPr>
+        <w:t xml:space="preserve"> Ezek a panelen belül, jobb gomb lenyomásával is megjeleníthetők listás nézetben. </w:t>
+      </w:r>
+    </w:p>
+    <w:p>
+      <w:pPr>
+        <w:rPr>
+          <w:lang w:val="hu-HU"/>
+        </w:rPr>
+      </w:pPr>
+    </w:p>
+    <w:tbl>
+      <w:tblPr>
+        <w:tblStyle w:val="TableGrid"/>
+        <w:tblW w:w="0" w:type="auto"/>
+        <w:tblLook w:val="04A0" w:firstRow="1" w:lastRow="0" w:firstColumn="1" w:lastColumn="0" w:noHBand="0" w:noVBand="1"/>
+      </w:tblPr>
+      <w:tblGrid>
+        <w:gridCol w:w="2014"/>
+        <w:gridCol w:w="1950"/>
+        <w:gridCol w:w="2217"/>
+        <w:gridCol w:w="2314"/>
+      </w:tblGrid>
+      <w:tr>
+        <w:tc>
+          <w:tcPr>
+            <w:tcW w:w="2014" w:type="dxa"/>
+          </w:tcPr>
+          <w:p>
+            <w:pPr>
+              <w:rPr>
+                <w:lang w:val="hu-HU"/>
+              </w:rPr>
+            </w:pPr>
+            <w:r>
+              <w:rPr>
+                <w:lang w:val="hu-HU"/>
+              </w:rPr>
+              <w:t>GIVEN</w:t>
+            </w:r>
+          </w:p>
+        </w:tc>
+        <w:tc>
+          <w:tcPr>
+            <w:tcW w:w="1950" w:type="dxa"/>
+          </w:tcPr>
+          <w:p>
+            <w:pPr>
+              <w:rPr>
+                <w:lang w:val="hu-HU"/>
+              </w:rPr>
+            </w:pPr>
+            <w:r>
+              <w:rPr>
+                <w:lang w:val="hu-HU"/>
+              </w:rPr>
+              <w:t>WHEN</w:t>
+            </w:r>
+          </w:p>
+        </w:tc>
+        <w:tc>
+          <w:tcPr>
+            <w:tcW w:w="2217" w:type="dxa"/>
+          </w:tcPr>
+          <w:p>
+            <w:pPr>
+              <w:rPr>
+                <w:lang w:val="hu-HU"/>
+              </w:rPr>
+            </w:pPr>
+            <w:r>
+              <w:rPr>
+                <w:lang w:val="hu-HU"/>
+              </w:rPr>
+              <w:t>THEN</w:t>
+            </w:r>
+          </w:p>
+        </w:tc>
+        <w:tc>
+          <w:tcPr>
+            <w:tcW w:w="2314" w:type="dxa"/>
+          </w:tcPr>
+          <w:p>
+            <w:pPr>
+              <w:rPr>
+                <w:lang w:val="hu-HU"/>
+              </w:rPr>
+            </w:pPr>
+            <w:r>
+              <w:rPr>
+                <w:lang w:val="hu-HU"/>
+              </w:rPr>
+              <w:t>EXPLANATION</w:t>
+            </w:r>
+          </w:p>
+        </w:tc>
+      </w:tr>
+      <w:tr>
+        <w:tc>
+          <w:tcPr>
+            <w:tcW w:w="2014" w:type="dxa"/>
+          </w:tcPr>
+          <w:p>
+            <w:pPr>
+              <w:rPr>
+                <w:lang w:val="hu-HU"/>
+              </w:rPr>
+            </w:pPr>
+            <w:r>
+              <w:rPr>
+                <w:lang w:val="hu-HU"/>
+              </w:rPr>
+              <w:t>File Browser panel meg van nyitva</w:t>
+            </w:r>
+          </w:p>
+        </w:tc>
+        <w:tc>
+          <w:tcPr>
+            <w:tcW w:w="1950" w:type="dxa"/>
+          </w:tcPr>
+          <w:p>
+            <w:pPr>
+              <w:rPr>
+                <w:lang w:val="hu-HU"/>
+              </w:rPr>
+            </w:pPr>
+            <w:r>
+              <w:rPr>
+                <w:lang w:val="hu-HU"/>
+              </w:rPr>
+              <w:t xml:space="preserve">felül, a </w:t>
+            </w:r>
+            <w:r>
+              <w:rPr>
+                <w:b/>
+                <w:lang w:val="hu-HU"/>
+              </w:rPr>
+              <w:t>mappa</w:t>
+            </w:r>
+            <w:r>
+              <w:rPr>
+                <w:lang w:val="hu-HU"/>
+              </w:rPr>
+              <w:t>/</w:t>
+            </w:r>
+            <w:r>
+              <w:rPr>
+                <w:b/>
+                <w:lang w:val="hu-HU"/>
+              </w:rPr>
+              <w:t>projekt</w:t>
+            </w:r>
+            <w:r>
+              <w:rPr>
+                <w:lang w:val="hu-HU"/>
+              </w:rPr>
+              <w:t xml:space="preserve"> </w:t>
+            </w:r>
+            <w:r>
+              <w:rPr>
+                <w:b/>
+                <w:lang w:val="hu-HU"/>
+              </w:rPr>
+              <w:t>létrehozása</w:t>
+            </w:r>
+            <w:r>
+              <w:rPr>
+                <w:lang w:val="hu-HU"/>
+              </w:rPr>
+              <w:t xml:space="preserve"> gombra kattintunk</w:t>
+            </w:r>
+          </w:p>
+        </w:tc>
+        <w:tc>
+          <w:tcPr>
+            <w:tcW w:w="2217" w:type="dxa"/>
+          </w:tcPr>
+          <w:p>
+            <w:pPr>
+              <w:rPr>
+                <w:lang w:val="hu-HU"/>
+              </w:rPr>
+            </w:pPr>
+            <w:r>
+              <w:rPr>
+                <w:lang w:val="hu-HU"/>
+              </w:rPr>
+              <w:t>létrehoz egy mappát</w:t>
+            </w:r>
+            <w:r>
+              <w:rPr>
+                <w:lang w:val="hu-HU"/>
+              </w:rPr>
+              <w:t>/projektet</w:t>
+            </w:r>
+            <w:r>
+              <w:rPr>
+                <w:lang w:val="hu-HU"/>
+              </w:rPr>
+              <w:t xml:space="preserve"> oda, ahol éppen állunk</w:t>
+            </w:r>
+          </w:p>
+        </w:tc>
+        <w:tc>
+          <w:tcPr>
+            <w:tcW w:w="2314" w:type="dxa"/>
+          </w:tcPr>
+          <w:p>
+            <w:pPr>
+              <w:rPr>
+                <w:lang w:val="hu-HU"/>
+              </w:rPr>
+            </w:pPr>
+            <w:r>
+              <w:rPr>
+                <w:lang w:val="hu-HU"/>
+              </w:rPr>
+              <w:t>A</w:t>
+            </w:r>
+            <w:r>
+              <w:rPr>
+                <w:lang w:val="hu-HU"/>
+              </w:rPr>
+              <w:t xml:space="preserve"> lista végén villogó kurzorral várja a program, hogy elnevezzük.</w:t>
+            </w:r>
+            <w:r>
+              <w:rPr>
+                <w:lang w:val="hu-HU"/>
+              </w:rPr>
+              <w:t xml:space="preserve"> (default: „new folder</w:t>
+            </w:r>
+            <w:r>
+              <w:rPr>
+                <w:lang w:val="hu-HU"/>
+              </w:rPr>
+              <w:t>/project</w:t>
+            </w:r>
+            <w:r>
+              <w:rPr>
+                <w:lang w:val="hu-HU"/>
+              </w:rPr>
+              <w:t xml:space="preserve"> n”, ahol n 1-től </w:t>
+            </w:r>
+            <w:r>
+              <w:rPr>
+                <w:lang w:val="hu-HU"/>
+              </w:rPr>
+              <w:t xml:space="preserve">indulva </w:t>
+            </w:r>
+            <w:r>
+              <w:rPr>
+                <w:lang w:val="hu-HU"/>
+              </w:rPr>
+              <w:t>növekszik.)</w:t>
+            </w:r>
+          </w:p>
+        </w:tc>
+      </w:tr>
+      <w:tr>
+        <w:tc>
+          <w:tcPr>
+            <w:tcW w:w="2014" w:type="dxa"/>
+          </w:tcPr>
+          <w:p>
+            <w:pPr>
+              <w:rPr>
+                <w:lang w:val="hu-HU"/>
+              </w:rPr>
+            </w:pPr>
+            <w:r>
+              <w:rPr>
+                <w:lang w:val="hu-HU"/>
+              </w:rPr>
+              <w:t>Kiválasztunk egy</w:t>
+            </w:r>
+            <w:r>
+              <w:rPr>
+                <w:lang w:val="hu-HU"/>
+              </w:rPr>
+              <w:t>, vagy több elemet</w:t>
+            </w:r>
+          </w:p>
+        </w:tc>
+        <w:tc>
+          <w:tcPr>
+            <w:tcW w:w="1950" w:type="dxa"/>
+          </w:tcPr>
+          <w:p>
+            <w:pPr>
+              <w:rPr>
+                <w:lang w:val="hu-HU"/>
+              </w:rPr>
+            </w:pPr>
+            <w:r>
+              <w:rPr>
+                <w:lang w:val="hu-HU"/>
+              </w:rPr>
+              <w:t xml:space="preserve">Felül a </w:t>
+            </w:r>
+            <w:r>
+              <w:rPr>
+                <w:b/>
+                <w:lang w:val="hu-HU"/>
+              </w:rPr>
+              <w:t>törlés</w:t>
+            </w:r>
+            <w:r>
+              <w:rPr>
+                <w:lang w:val="hu-HU"/>
+              </w:rPr>
+              <w:t xml:space="preserve"> gomra kattintunk</w:t>
+            </w:r>
+          </w:p>
+        </w:tc>
+        <w:tc>
+          <w:tcPr>
+            <w:tcW w:w="2217" w:type="dxa"/>
+          </w:tcPr>
+          <w:p>
+            <w:pPr>
+              <w:rPr>
+                <w:lang w:val="hu-HU"/>
+              </w:rPr>
+            </w:pPr>
+            <w:r>
+              <w:rPr>
+                <w:lang w:val="hu-HU"/>
+              </w:rPr>
+              <w:t>Kitörli a kiválasztott elemet a listából</w:t>
+            </w:r>
+          </w:p>
+        </w:tc>
+        <w:tc>
+          <w:tcPr>
+            <w:tcW w:w="2314" w:type="dxa"/>
+          </w:tcPr>
+          <w:p>
+            <w:pPr>
+              <w:pStyle w:val="Softlink"/>
+              <w:rPr>
+                <w:color w:val="2E74B5" w:themeColor="accent5" w:themeShade="BF"/>
+              </w:rPr>
+            </w:pPr>
+            <w:r>
+              <w:rPr>
+                <w:color w:val="2E74B5" w:themeColor="accent5" w:themeShade="BF"/>
+              </w:rPr>
+              <w:t>(</w:t>
+            </w:r>
+            <w:r>
+              <w:rPr>
+                <w:color w:val="2E74B5" w:themeColor="accent5" w:themeShade="BF"/>
+              </w:rPr>
+              <w:t>2</w:t>
+            </w:r>
+            <w:r>
+              <w:rPr>
+                <w:color w:val="2E74B5" w:themeColor="accent5" w:themeShade="BF"/>
+              </w:rPr>
+              <w:t>)</w:t>
+            </w:r>
+          </w:p>
+        </w:tc>
+      </w:tr>
+      <w:tr>
+        <w:tc>
+          <w:tcPr>
+            <w:tcW w:w="2014" w:type="dxa"/>
+          </w:tcPr>
+          <w:p>
+            <w:pPr>
+              <w:rPr>
+                <w:lang w:val="hu-HU"/>
+              </w:rPr>
+            </w:pPr>
+            <w:r>
+              <w:rPr>
+                <w:lang w:val="hu-HU"/>
+              </w:rPr>
+              <w:t>Kiválasztunk egy elemet</w:t>
+            </w:r>
+          </w:p>
+        </w:tc>
+        <w:tc>
+          <w:tcPr>
+            <w:tcW w:w="1950" w:type="dxa"/>
+          </w:tcPr>
+          <w:p>
+            <w:pPr>
+              <w:rPr>
+                <w:lang w:val="hu-HU"/>
+              </w:rPr>
+            </w:pPr>
+            <w:r>
+              <w:rPr>
+                <w:lang w:val="hu-HU"/>
+              </w:rPr>
+              <w:t xml:space="preserve">Felül az </w:t>
+            </w:r>
+            <w:r>
+              <w:rPr>
+                <w:b/>
+                <w:lang w:val="hu-HU"/>
+              </w:rPr>
+              <w:t>átnevezés</w:t>
+            </w:r>
+            <w:r>
+              <w:rPr>
+                <w:lang w:val="hu-HU"/>
+              </w:rPr>
+              <w:t xml:space="preserve"> </w:t>
+            </w:r>
+            <w:r>
+              <w:rPr>
+                <w:lang w:val="hu-HU"/>
+              </w:rPr>
+              <w:t>gomra kattintunk</w:t>
+            </w:r>
+          </w:p>
+        </w:tc>
+        <w:tc>
+          <w:tcPr>
+            <w:tcW w:w="2217" w:type="dxa"/>
+          </w:tcPr>
+          <w:p>
+            <w:pPr>
+              <w:rPr>
+                <w:lang w:val="hu-HU"/>
+              </w:rPr>
+            </w:pPr>
+            <w:r>
+              <w:rPr>
+                <w:lang w:val="hu-HU"/>
+              </w:rPr>
+              <w:t>A választott elem neve villogni kezd, input mező keletkezik.</w:t>
+            </w:r>
+          </w:p>
+        </w:tc>
+        <w:tc>
+          <w:tcPr>
+            <w:tcW w:w="2314" w:type="dxa"/>
+          </w:tcPr>
+          <w:p>
+            <w:pPr>
+              <w:rPr>
+                <w:lang w:val="hu-HU"/>
+              </w:rPr>
+            </w:pPr>
+            <w:r>
+              <w:rPr>
+                <w:lang w:val="hu-HU"/>
+              </w:rPr>
+              <w:t>Á</w:t>
+            </w:r>
+            <w:r>
+              <w:rPr>
+                <w:lang w:val="hu-HU"/>
+              </w:rPr>
+              <w:t>tnevezés esetén</w:t>
+            </w:r>
+            <w:r>
+              <w:rPr>
+                <w:lang w:val="hu-HU"/>
+              </w:rPr>
+              <w:t xml:space="preserve">, ha </w:t>
+            </w:r>
+            <w:r>
+              <w:rPr>
+                <w:lang w:val="hu-HU"/>
+              </w:rPr>
+              <w:t>előtte</w:t>
+            </w:r>
+            <w:r>
+              <w:rPr>
+                <w:lang w:val="hu-HU"/>
+              </w:rPr>
+              <w:t xml:space="preserve"> meg volt osztva az elem</w:t>
+            </w:r>
+            <w:r>
+              <w:rPr>
+                <w:lang w:val="hu-HU"/>
+              </w:rPr>
+              <w:t xml:space="preserve"> másokkal</w:t>
+            </w:r>
+            <w:r>
+              <w:rPr>
+                <w:lang w:val="hu-HU"/>
+              </w:rPr>
+              <w:t xml:space="preserve">, </w:t>
+            </w:r>
+            <w:r>
+              <w:rPr>
+                <w:lang w:val="hu-HU"/>
+              </w:rPr>
+              <w:t xml:space="preserve">akkor náluk is </w:t>
+            </w:r>
+            <w:r>
+              <w:rPr>
+                <w:lang w:val="hu-HU"/>
+              </w:rPr>
+              <w:t>átnevezésre kerül.</w:t>
+            </w:r>
+          </w:p>
+        </w:tc>
+      </w:tr>
+      <w:tr>
+        <w:tc>
+          <w:tcPr>
+            <w:tcW w:w="2014" w:type="dxa"/>
+          </w:tcPr>
+          <w:p>
+            <w:pPr>
+              <w:rPr>
+                <w:lang w:val="hu-HU"/>
+              </w:rPr>
+            </w:pPr>
+            <w:r>
+              <w:rPr>
+                <w:lang w:val="hu-HU"/>
+              </w:rPr>
+              <w:t xml:space="preserve">Kiválasztunk egy, vagy több </w:t>
+            </w:r>
+            <w:r>
+              <w:rPr>
+                <w:lang w:val="hu-HU"/>
+              </w:rPr>
+              <w:t>elemet</w:t>
+            </w:r>
+          </w:p>
+        </w:tc>
+        <w:tc>
+          <w:tcPr>
+            <w:tcW w:w="1950" w:type="dxa"/>
+          </w:tcPr>
+          <w:p>
+            <w:pPr>
+              <w:rPr>
+                <w:lang w:val="hu-HU"/>
+              </w:rPr>
+            </w:pPr>
+            <w:r>
+              <w:rPr>
+                <w:lang w:val="hu-HU"/>
+              </w:rPr>
+              <w:t xml:space="preserve">Felül a </w:t>
+            </w:r>
+            <w:r>
+              <w:rPr>
+                <w:b/>
+                <w:lang w:val="hu-HU"/>
+              </w:rPr>
+              <w:t>kivágás</w:t>
+            </w:r>
+            <w:r>
+              <w:rPr>
+                <w:lang w:val="hu-HU"/>
+              </w:rPr>
+              <w:t>/</w:t>
+            </w:r>
+            <w:r>
+              <w:rPr>
+                <w:b/>
+                <w:lang w:val="hu-HU"/>
+              </w:rPr>
+              <w:t>másolás</w:t>
+            </w:r>
+            <w:r>
+              <w:rPr>
+                <w:lang w:val="hu-HU"/>
+              </w:rPr>
+              <w:t xml:space="preserve"> </w:t>
+            </w:r>
+            <w:r>
+              <w:rPr>
+                <w:lang w:val="hu-HU"/>
+              </w:rPr>
+              <w:t>gomra kattintunk</w:t>
+            </w:r>
+          </w:p>
+        </w:tc>
+        <w:tc>
+          <w:tcPr>
+            <w:tcW w:w="2217" w:type="dxa"/>
+          </w:tcPr>
+          <w:p>
+            <w:pPr>
+              <w:rPr>
+                <w:lang w:val="hu-HU"/>
+              </w:rPr>
+            </w:pPr>
+            <w:r>
+              <w:rPr>
+                <w:lang w:val="hu-HU"/>
+              </w:rPr>
+              <w:t xml:space="preserve">A választott </w:t>
+            </w:r>
+            <w:r>
+              <w:rPr>
+                <w:lang w:val="hu-HU"/>
+              </w:rPr>
+              <w:t>elem</w:t>
+            </w:r>
+            <w:r>
+              <w:rPr>
+                <w:lang w:val="hu-HU"/>
+              </w:rPr>
+              <w:t>ek</w:t>
+            </w:r>
+            <w:r>
+              <w:rPr>
+                <w:lang w:val="hu-HU"/>
+              </w:rPr>
+              <w:t xml:space="preserve"> </w:t>
+            </w:r>
+            <w:r>
+              <w:rPr>
+                <w:lang w:val="hu-HU"/>
+              </w:rPr>
+              <w:t>a panel mellett felsorolásra kerülnek</w:t>
+            </w:r>
+            <w:r>
+              <w:rPr>
+                <w:lang w:val="hu-HU"/>
+              </w:rPr>
+              <w:t>. Megjelenik egy paste gomb.A program várja, hogy a célhelyre navigáljunk és a paste lenyomásával befejezzük a műveletet</w:t>
+            </w:r>
+            <w:r>
+              <w:rPr>
+                <w:lang w:val="hu-HU"/>
+              </w:rPr>
+              <w:t>.</w:t>
+            </w:r>
+          </w:p>
+        </w:tc>
+        <w:tc>
+          <w:tcPr>
+            <w:tcW w:w="2314" w:type="dxa"/>
+          </w:tcPr>
+          <w:p>
+            <w:pPr>
+              <w:rPr>
+                <w:lang w:val="hu-HU"/>
+              </w:rPr>
+            </w:pPr>
+            <w:r>
+              <w:rPr>
+                <w:lang w:val="hu-HU"/>
+              </w:rPr>
+              <w:t xml:space="preserve">Értelem szerűen a </w:t>
+            </w:r>
+            <w:r>
+              <w:rPr>
+                <w:b/>
+                <w:lang w:val="hu-HU"/>
+              </w:rPr>
+              <w:t>paste</w:t>
+            </w:r>
+            <w:r>
+              <w:rPr>
+                <w:lang w:val="hu-HU"/>
+              </w:rPr>
+              <w:t xml:space="preserve"> gomb </w:t>
+            </w:r>
+            <w:r>
+              <w:rPr>
+                <w:b/>
+                <w:lang w:val="hu-HU"/>
+              </w:rPr>
+              <w:t>kivágás</w:t>
+            </w:r>
+            <w:r>
+              <w:rPr>
+                <w:lang w:val="hu-HU"/>
+              </w:rPr>
+              <w:t xml:space="preserve"> esetén az elemek áthelyezést végzi. </w:t>
+            </w:r>
+            <w:r>
+              <w:rPr>
+                <w:b/>
+                <w:lang w:val="hu-HU"/>
+              </w:rPr>
+              <w:t>Másolás</w:t>
+            </w:r>
+            <w:r>
+              <w:rPr>
+                <w:lang w:val="hu-HU"/>
+              </w:rPr>
+              <w:t xml:space="preserve"> esetén az elemek átmásolását végzi.</w:t>
+            </w:r>
+          </w:p>
+        </w:tc>
+      </w:tr>
+      <w:tr>
+        <w:tc>
+          <w:tcPr>
+            <w:tcW w:w="2014" w:type="dxa"/>
+          </w:tcPr>
+          <w:p>
+            <w:pPr>
+              <w:rPr>
+                <w:lang w:val="hu-HU"/>
+              </w:rPr>
+            </w:pPr>
+            <w:r>
+              <w:rPr>
+                <w:lang w:val="hu-HU"/>
+              </w:rPr>
+              <w:t xml:space="preserve">Kiválasztunk egy, </w:t>
+            </w:r>
+            <w:r>
+              <w:rPr>
+                <w:lang w:val="hu-HU"/>
+              </w:rPr>
+              <w:t>vagy több elemet</w:t>
+            </w:r>
+          </w:p>
+        </w:tc>
+        <w:tc>
+          <w:tcPr>
+            <w:tcW w:w="1950" w:type="dxa"/>
+          </w:tcPr>
+          <w:p>
+            <w:pPr>
+              <w:rPr>
+                <w:lang w:val="hu-HU"/>
+              </w:rPr>
+            </w:pPr>
+            <w:r>
+              <w:rPr>
+                <w:lang w:val="hu-HU"/>
+              </w:rPr>
+              <w:t xml:space="preserve">Felül az </w:t>
+            </w:r>
+            <w:r>
+              <w:rPr>
+                <w:b/>
+                <w:lang w:val="hu-HU"/>
+              </w:rPr>
+              <w:t>megosztás</w:t>
+            </w:r>
+            <w:r>
+              <w:rPr>
+                <w:lang w:val="hu-HU"/>
+              </w:rPr>
+              <w:t xml:space="preserve"> gomra kattintunk</w:t>
+            </w:r>
+          </w:p>
+        </w:tc>
+        <w:tc>
+          <w:tcPr>
+            <w:tcW w:w="2217" w:type="dxa"/>
+          </w:tcPr>
+          <w:p>
+            <w:pPr>
+              <w:rPr>
+                <w:lang w:val="hu-HU"/>
+              </w:rPr>
+            </w:pPr>
+            <w:r>
+              <w:rPr>
+                <w:lang w:val="hu-HU"/>
+              </w:rPr>
+              <w:t xml:space="preserve">Megnyílik egy bezárható párbeszéd ablak, </w:t>
+            </w:r>
+            <w:r>
+              <w:rPr>
+                <w:lang w:val="hu-HU"/>
+              </w:rPr>
+              <w:t>amellyel megoszthatjuk az elemeket.</w:t>
+            </w:r>
+          </w:p>
+        </w:tc>
+        <w:tc>
+          <w:tcPr>
+            <w:tcW w:w="2314" w:type="dxa"/>
+          </w:tcPr>
+          <w:p>
+            <w:pPr>
+              <w:pStyle w:val="Softlink"/>
+              <w:rPr>
+                <w:color w:val="2E74B5" w:themeColor="accent5" w:themeShade="BF"/>
+              </w:rPr>
+            </w:pPr>
+            <w:r>
+              <w:rPr>
+                <w:color w:val="2E74B5" w:themeColor="accent5" w:themeShade="BF"/>
+              </w:rPr>
+              <w:t>(</w:t>
+            </w:r>
+            <w:r>
+              <w:rPr>
+                <w:color w:val="2E74B5" w:themeColor="accent5" w:themeShade="BF"/>
+              </w:rPr>
+              <w:t>3</w:t>
+            </w:r>
+            <w:r>
+              <w:rPr>
+                <w:color w:val="2E74B5" w:themeColor="accent5" w:themeShade="BF"/>
+              </w:rPr>
+              <w:t>)</w:t>
+            </w:r>
+          </w:p>
+        </w:tc>
+      </w:tr>
+    </w:tbl>
+    <w:p>
+      <w:pPr>
+        <w:rPr>
+          <w:lang w:val="hu-HU"/>
+        </w:rPr>
+      </w:pPr>
+    </w:p>
+    <w:p>
+      <w:pPr>
+        <w:pStyle w:val="Heading2"/>
+        <w:rPr>
+          <w:lang w:val="hu-HU"/>
+        </w:rPr>
+      </w:pPr>
+      <w:r>
+        <w:rPr>
+          <w:rStyle w:val="SoftlinkChar"/>
+          <w:color w:val="2E74B5" w:themeColor="accent5" w:themeShade="BF"/>
+        </w:rPr>
+        <w:t>(</w:t>
+      </w:r>
+      <w:r>
+        <w:rPr>
+          <w:rStyle w:val="SoftlinkChar"/>
+          <w:color w:val="2E74B5" w:themeColor="accent5" w:themeShade="BF"/>
+        </w:rPr>
+        <w:t>2</w:t>
+      </w:r>
+      <w:r>
+        <w:rPr>
+          <w:rStyle w:val="SoftlinkChar"/>
+          <w:color w:val="2E74B5" w:themeColor="accent5" w:themeShade="BF"/>
+        </w:rPr>
+        <w:t>)</w:t>
+      </w:r>
+      <w:r>
+        <w:rPr>
+          <w:lang w:val="hu-HU"/>
+        </w:rPr>
+        <w:t xml:space="preserve"> Törlés</w:t>
+      </w:r>
+    </w:p>
+    <w:p>
+      <w:pPr>
+        <w:rPr>
+          <w:lang w:val="hu-HU"/>
+        </w:rPr>
+      </w:pPr>
+      <w:r>
+        <w:rPr>
+          <w:lang w:val="hu-HU"/>
+        </w:rPr>
+        <w:t>Ha nem üres mappát törlünk megkérdezi</w:t>
+      </w:r>
+      <w:r>
+        <w:rPr>
+          <w:lang w:val="hu-HU"/>
+        </w:rPr>
+        <w:t xml:space="preserve"> az oldal</w:t>
+      </w:r>
+      <w:r>
+        <w:rPr>
+          <w:lang w:val="hu-HU"/>
+        </w:rPr>
+        <w:t>, hogy valóban töröln</w:t>
+      </w:r>
+      <w:r>
+        <w:rPr>
+          <w:lang w:val="hu-HU"/>
+        </w:rPr>
+        <w:t>i szeretnénk-e. N</w:t>
+      </w:r>
+      <w:r>
+        <w:rPr>
+          <w:lang w:val="hu-HU"/>
+        </w:rPr>
+        <w:t xml:space="preserve">em üres projekt esetén az előbbihez hasonlóan jár el a program. </w:t>
+      </w:r>
+      <w:r>
+        <w:rPr>
+          <w:lang w:val="hu-HU"/>
+        </w:rPr>
+        <w:t>A törölt elemek</w:t>
+      </w:r>
+      <w:r>
+        <w:rPr>
+          <w:lang w:val="hu-HU"/>
+        </w:rPr>
+        <w:t xml:space="preserve"> 24 </w:t>
+      </w:r>
+      <w:r>
+        <w:rPr>
+          <w:lang w:val="hu-HU"/>
+        </w:rPr>
+        <w:lastRenderedPageBreak/>
+        <w:t>óráig a ~/trash (nem törölhető) mappába kerül</w:t>
+      </w:r>
+      <w:r>
+        <w:rPr>
+          <w:lang w:val="hu-HU"/>
+        </w:rPr>
+        <w:t xml:space="preserve">nek. Ha innen idő előtt törlünk valamit, akkor azok </w:t>
+      </w:r>
+      <w:r>
+        <w:rPr>
+          <w:b/>
+          <w:lang w:val="hu-HU"/>
+        </w:rPr>
+        <w:t>véglegesen</w:t>
+      </w:r>
+      <w:r>
+        <w:rPr>
+          <w:lang w:val="hu-HU"/>
+        </w:rPr>
+        <w:t xml:space="preserve"> törlődnek. A </w:t>
+      </w:r>
+      <w:r>
+        <w:rPr>
+          <w:i/>
+          <w:lang w:val="hu-HU"/>
+        </w:rPr>
+        <w:t>„trash”</w:t>
+      </w:r>
+      <w:r>
+        <w:rPr>
+          <w:i/>
+          <w:lang w:val="hu-HU"/>
+        </w:rPr>
+        <w:t xml:space="preserve"> </w:t>
+      </w:r>
+      <w:r>
+        <w:rPr>
+          <w:lang w:val="hu-HU"/>
+        </w:rPr>
+        <w:t>funkció a beállításokban kikapcsolható.</w:t>
+      </w:r>
+      <w:r>
+        <w:rPr>
+          <w:lang w:val="hu-HU"/>
+        </w:rPr>
+        <w:t xml:space="preserve"> Csoportortos tartalmak esetén hasonlóan jár el a program.</w:t>
+      </w:r>
+    </w:p>
+    <w:p>
+      <w:pPr>
         <w:rPr>
           <w:rStyle w:val="Heading2Char"/>
         </w:rPr>
       </w:pPr>
+      <w:r>
+        <w:rPr>
+          <w:rStyle w:val="SoftlinkChar"/>
+          <w:color w:val="2E74B5" w:themeColor="accent5" w:themeShade="BF"/>
+        </w:rPr>
+        <w:t>(</w:t>
+      </w:r>
+      <w:r>
+        <w:rPr>
+          <w:rStyle w:val="SoftlinkChar"/>
+          <w:color w:val="2E74B5" w:themeColor="accent5" w:themeShade="BF"/>
+        </w:rPr>
+        <w:t>3</w:t>
+      </w:r>
+      <w:r>
+        <w:rPr>
+          <w:rStyle w:val="SoftlinkChar"/>
+          <w:color w:val="2E74B5" w:themeColor="accent5" w:themeShade="BF"/>
+        </w:rPr>
+        <w:t>)</w:t>
+      </w:r>
+      <w:r>
+        <w:rPr>
+          <w:lang w:val="hu-HU"/>
+        </w:rPr>
+        <w:t xml:space="preserve"> </w:t>
+      </w:r>
+      <w:r>
+        <w:rPr>
+          <w:rStyle w:val="Heading2Char"/>
+        </w:rPr>
+        <w:t xml:space="preserve">A </w:t>
+      </w:r>
       <w:proofErr w:type="spellStart"/>
       <w:r>
         <w:rPr>
           <w:rStyle w:val="Heading2Char"/>
         </w:rPr>
-        <w:lastRenderedPageBreak/>
-        <w:t>Az</w:t>
+        <w:t>megosztás</w:t>
       </w:r>
       <w:proofErr w:type="spellEnd"/>
       <w:r>
         <w:rPr>
           <w:rStyle w:val="Heading2Char"/>
         </w:rPr>
-        <w:t xml:space="preserve"> EDITOR-</w:t>
+        <w:t xml:space="preserve"> </w:t>
       </w:r>
       <w:proofErr w:type="spellStart"/>
       <w:r>
         <w:rPr>
           <w:rStyle w:val="Heading2Char"/>
         </w:rPr>
-        <w:t>r</w:t>
-      </w:r>
-      <w:r>
-        <w:rPr>
-          <w:rStyle w:val="Heading2Char"/>
-        </w:rPr>
-        <w:t>ól</w:t>
-      </w:r>
-      <w:proofErr w:type="spellEnd"/>
-      <w:r>
-        <w:rPr>
-          <w:rStyle w:val="Heading2Char"/>
-        </w:rPr>
-        <w:t xml:space="preserve"> </w:t>
-      </w:r>
-      <w:proofErr w:type="spellStart"/>
-      <w:r>
-        <w:rPr>
-          <w:rStyle w:val="Heading2Char"/>
-        </w:rPr>
-        <w:t>és</w:t>
-      </w:r>
-      <w:proofErr w:type="spellEnd"/>
-      <w:r>
-        <w:rPr>
-          <w:rStyle w:val="Heading2Char"/>
-        </w:rPr>
-        <w:t xml:space="preserve"> </w:t>
-      </w:r>
-      <w:proofErr w:type="spellStart"/>
-      <w:r>
-        <w:rPr>
-          <w:rStyle w:val="Heading2Char"/>
-        </w:rPr>
-        <w:t>egy</w:t>
-      </w:r>
-      <w:proofErr w:type="spellEnd"/>
-      <w:r>
-        <w:rPr>
-          <w:rStyle w:val="Heading2Char"/>
-        </w:rPr>
-        <w:t xml:space="preserve"> </w:t>
-      </w:r>
-      <w:proofErr w:type="spellStart"/>
-      <w:r>
-        <w:rPr>
-          <w:rStyle w:val="Heading2Char"/>
-        </w:rPr>
-        <w:t>projekt</w:t>
-      </w:r>
-      <w:proofErr w:type="spellEnd"/>
-      <w:r>
-        <w:rPr>
-          <w:rStyle w:val="Heading2Char"/>
-        </w:rPr>
-        <w:t xml:space="preserve"> </w:t>
-      </w:r>
-      <w:proofErr w:type="spellStart"/>
-      <w:r>
-        <w:rPr>
-          <w:rStyle w:val="Heading2Char"/>
-        </w:rPr>
-        <w:t>felépítéséről</w:t>
+        <w:t>ablak</w:t>
       </w:r>
       <w:proofErr w:type="spellEnd"/>
     </w:p>
@@ -1483,6 +2757,306 @@
         <w:rPr>
           <w:lang w:val="hu-HU"/>
         </w:rPr>
+        <w:t>Elemeket kétféle képpen lehet megosztani. Egyénileg vagy csoportosan.</w:t>
+      </w:r>
+      <w:r>
+        <w:rPr>
+          <w:lang w:val="hu-HU"/>
+        </w:rPr>
+        <w:t xml:space="preserve"> Az ablak 2 részre osztható: egyéni, illetve csoportos megosztások. </w:t>
+      </w:r>
+    </w:p>
+    <w:p>
+      <w:pPr>
+        <w:pStyle w:val="normalfelsorols"/>
+      </w:pPr>
+      <w:r>
+        <w:t>Egyéni megosztás esetén a címzettek nevét illetve a hozzáférés</w:t>
+      </w:r>
+      <w:r>
+        <w:t>ek típusait</w:t>
+      </w:r>
+      <w:r>
+        <w:t xml:space="preserve"> kell megadni (Read-only, Write)</w:t>
+      </w:r>
+      <w:r>
+        <w:t xml:space="preserve">. </w:t>
+      </w:r>
+    </w:p>
+    <w:p>
+      <w:pPr>
+        <w:pStyle w:val="normalfelsorols"/>
+        <w:numPr>
+          <w:ilvl w:val="0"/>
+          <w:numId w:val="0"/>
+        </w:numPr>
+        <w:ind w:left="720"/>
+      </w:pPr>
+      <w:r>
+        <w:t xml:space="preserve">Csoportos megosztás esetén a csoport nevét </w:t>
+      </w:r>
+      <w:r>
+        <w:t>ki kell választani egy</w:t>
+      </w:r>
+      <w:r>
+        <w:t xml:space="preserve"> listából, illetve jogosultsági felt</w:t>
+      </w:r>
+      <w:r>
+        <w:t xml:space="preserve">ételeket megadni </w:t>
+      </w:r>
+      <w:r>
+        <w:t>a Re</w:t>
+      </w:r>
+      <w:r>
+        <w:t>ad vagy</w:t>
+      </w:r>
+      <w:r>
+        <w:t xml:space="preserve"> </w:t>
+      </w:r>
+      <w:r>
+        <w:t>W</w:t>
+      </w:r>
+      <w:r>
+        <w:t xml:space="preserve">rite </w:t>
+      </w:r>
+      <w:r>
+        <w:t>hozzáféréshez</w:t>
+      </w:r>
+      <w:r>
+        <w:t>.</w:t>
+      </w:r>
+      <w:r>
+        <w:t xml:space="preserve"> </w:t>
+      </w:r>
+      <w:r>
+        <w:t>Ekkor az elem a csoport ~/shared with group/ mappájába kerül</w:t>
+      </w:r>
+      <w:r>
+        <w:t>.</w:t>
+      </w:r>
+      <w:r>
+        <w:t xml:space="preserve"> Az itt lévő elemek nem mozgathatók és nem átnevezhetők.</w:t>
+      </w:r>
+      <w:r>
+        <w:t xml:space="preserve">Van egy további checkbox, amely mellett az </w:t>
+      </w:r>
+      <w:r>
+        <w:rPr>
+          <w:i/>
+        </w:rPr>
+        <w:t>share permanently</w:t>
+      </w:r>
+      <w:r>
+        <w:t xml:space="preserve"> </w:t>
+      </w:r>
+      <w:r>
+        <w:t xml:space="preserve">kulcsszó szerepel. Ilyenkor az elem </w:t>
+      </w:r>
+      <w:r>
+        <w:t>permanens módon a csoport közös mappájába kerül</w:t>
+      </w:r>
+      <w:r>
+        <w:t xml:space="preserve"> és törlődik a </w:t>
+      </w:r>
+      <w:r>
+        <w:t>privát</w:t>
+      </w:r>
+      <w:r>
+        <w:t xml:space="preserve"> fájlrendszerből</w:t>
+      </w:r>
+      <w:r>
+        <w:t>.</w:t>
+      </w:r>
+      <w:r>
+        <w:t xml:space="preserve"> </w:t>
+      </w:r>
+      <w:r>
+        <w:t>Ebben az</w:t>
+      </w:r>
+      <w:r>
+        <w:t xml:space="preserve"> esetben a csoport mappán belül meg kell adni az elérési utat</w:t>
+      </w:r>
+      <w:r>
+        <w:t>. A művelet teljesítéséhez a</w:t>
+      </w:r>
+      <w:bookmarkStart w:id="0" w:name="_GoBack"/>
+      <w:bookmarkEnd w:id="0"/>
+      <w:r>
+        <w:t>z út végén található mappához Write hozzáféréssel kell rendelkezni.</w:t>
+      </w:r>
+    </w:p>
+    <w:p>
+      <w:pPr>
+        <w:pStyle w:val="normalfelsorols"/>
+        <w:numPr>
+          <w:ilvl w:val="1"/>
+          <w:numId w:val="1"/>
+        </w:numPr>
+      </w:pPr>
+      <w:r>
+        <w:t xml:space="preserve">Megosztott </w:t>
+      </w:r>
+      <w:r>
+        <w:t>elemeket</w:t>
+      </w:r>
+      <w:r>
+        <w:t xml:space="preserve"> nem lehet tovább osztani. Ezt csak az eredeti tulajdonos teheti meg.</w:t>
+      </w:r>
+    </w:p>
+    <w:p>
+      <w:pPr>
+        <w:pStyle w:val="normalfelsorols"/>
+        <w:numPr>
+          <w:ilvl w:val="1"/>
+          <w:numId w:val="1"/>
+        </w:numPr>
+      </w:pPr>
+      <w:r>
+        <w:t>A megosztott elemek törölhetők, ekkor megszakad a megosztási link.</w:t>
+      </w:r>
+    </w:p>
+    <w:p>
+      <w:pPr>
+        <w:pStyle w:val="normalfelsorols"/>
+        <w:numPr>
+          <w:ilvl w:val="1"/>
+          <w:numId w:val="1"/>
+        </w:numPr>
+      </w:pPr>
+      <w:r>
+        <w:t xml:space="preserve">Csoportos </w:t>
+      </w:r>
+      <w:r>
+        <w:t>elemeket</w:t>
+      </w:r>
+      <w:r>
+        <w:t xml:space="preserve">, nem lehet megosztani. </w:t>
+      </w:r>
+      <w:r>
+        <w:t>Az eléréshez</w:t>
+      </w:r>
+      <w:r>
+        <w:t xml:space="preserve"> be kell lépnie az illetőnek a csoportba.</w:t>
+      </w:r>
+    </w:p>
+    <w:p>
+      <w:pPr>
+        <w:pStyle w:val="normalfelsorols"/>
+        <w:numPr>
+          <w:ilvl w:val="0"/>
+          <w:numId w:val="0"/>
+        </w:numPr>
+        <w:ind w:left="720" w:hanging="360"/>
+      </w:pPr>
+    </w:p>
+    <w:p>
+      <w:pPr>
+        <w:rPr>
+          <w:lang w:val="hu-HU"/>
+        </w:rPr>
+      </w:pPr>
+    </w:p>
+    <w:p>
+      <w:pPr>
+        <w:rPr>
+          <w:rStyle w:val="Heading2Char"/>
+        </w:rPr>
+      </w:pPr>
+      <w:proofErr w:type="spellStart"/>
+      <w:r>
+        <w:rPr>
+          <w:rStyle w:val="Heading2Char"/>
+        </w:rPr>
+        <w:t>Az</w:t>
+      </w:r>
+      <w:proofErr w:type="spellEnd"/>
+      <w:r>
+        <w:rPr>
+          <w:rStyle w:val="Heading2Char"/>
+        </w:rPr>
+        <w:t xml:space="preserve"> EDITOR-</w:t>
+      </w:r>
+      <w:proofErr w:type="spellStart"/>
+      <w:r>
+        <w:rPr>
+          <w:rStyle w:val="Heading2Char"/>
+        </w:rPr>
+        <w:t>r</w:t>
+      </w:r>
+      <w:r>
+        <w:rPr>
+          <w:rStyle w:val="Heading2Char"/>
+        </w:rPr>
+        <w:t>ól</w:t>
+      </w:r>
+      <w:proofErr w:type="spellEnd"/>
+      <w:r>
+        <w:rPr>
+          <w:rStyle w:val="Heading2Char"/>
+        </w:rPr>
+        <w:t xml:space="preserve"> </w:t>
+      </w:r>
+      <w:proofErr w:type="spellStart"/>
+      <w:r>
+        <w:rPr>
+          <w:rStyle w:val="Heading2Char"/>
+        </w:rPr>
+        <w:t>és</w:t>
+      </w:r>
+      <w:proofErr w:type="spellEnd"/>
+      <w:r>
+        <w:rPr>
+          <w:rStyle w:val="Heading2Char"/>
+        </w:rPr>
+        <w:t xml:space="preserve"> </w:t>
+      </w:r>
+      <w:proofErr w:type="spellStart"/>
+      <w:r>
+        <w:rPr>
+          <w:rStyle w:val="Heading2Char"/>
+        </w:rPr>
+        <w:t>egy</w:t>
+      </w:r>
+      <w:proofErr w:type="spellEnd"/>
+      <w:r>
+        <w:rPr>
+          <w:rStyle w:val="Heading2Char"/>
+        </w:rPr>
+        <w:t xml:space="preserve"> </w:t>
+      </w:r>
+      <w:proofErr w:type="spellStart"/>
+      <w:r>
+        <w:rPr>
+          <w:rStyle w:val="Heading2Char"/>
+        </w:rPr>
+        <w:t>projekt</w:t>
+      </w:r>
+      <w:proofErr w:type="spellEnd"/>
+      <w:r>
+        <w:rPr>
+          <w:rStyle w:val="Heading2Char"/>
+        </w:rPr>
+        <w:t xml:space="preserve"> </w:t>
+      </w:r>
+      <w:proofErr w:type="spellStart"/>
+      <w:r>
+        <w:rPr>
+          <w:rStyle w:val="Heading2Char"/>
+        </w:rPr>
+        <w:t>felépítéséről</w:t>
+      </w:r>
+      <w:proofErr w:type="spellEnd"/>
+    </w:p>
+    <w:p>
+      <w:pPr>
+        <w:rPr>
+          <w:lang w:val="hu-HU"/>
+        </w:rPr>
+      </w:pPr>
+      <w:r>
+        <w:rPr>
+          <w:lang w:val="hu-HU"/>
+        </w:rPr>
         <w:t xml:space="preserve">Egy projekt konkrétan diagrammok struktúrált halmaza. Egy projekt lényegében egy mappa, amelyben </w:t>
       </w:r>
       <w:r>
@@ -1557,6 +3131,7 @@
         <w:rPr>
           <w:lang w:val="hu-HU"/>
         </w:rPr>
+        <w:lastRenderedPageBreak/>
         <w:t>Egy projekt struktúrája pl. a következő képpen nézhet ki:</w:t>
       </w:r>
       <w:r>
@@ -1584,7 +3159,7 @@
             <o:lock v:ext="edit" aspectratio="t"/>
           </v:shapetype>
           <v:shape id="_x0000_i1025" type="#_x0000_t75" style="width:418.05pt;height:345.5pt">
-            <v:imagedata r:id="rId5" o:title="Project_structure"/>
+            <v:imagedata r:id="rId6" o:title="Project_structure"/>
           </v:shape>
         </w:pict>
       </w:r>
@@ -1592,6 +3167,207 @@
     <w:p>
       <w:pPr>
         <w:pStyle w:val="Heading2"/>
+        <w:rPr>
+          <w:lang w:val="hu-HU"/>
+        </w:rPr>
+      </w:pPr>
+      <w:r>
+        <w:rPr>
+          <w:lang w:val="hu-HU"/>
+        </w:rPr>
+        <w:t>Az Editor felépítése</w:t>
+      </w:r>
+    </w:p>
+    <w:p>
+      <w:pPr>
+        <w:rPr>
+          <w:lang w:val="hu-HU"/>
+        </w:rPr>
+      </w:pPr>
+      <w:r>
+        <w:rPr>
+          <w:lang w:val="hu-HU"/>
+        </w:rPr>
+        <w:t>Az Editor felépítése áll egy diagram szerkesztő felületből, illetve 4 mozgatható, dokkolható ablakból;</w:t>
+      </w:r>
+    </w:p>
+    <w:p>
+      <w:pPr>
+        <w:pStyle w:val="Soft1felsorols"/>
+        <w:rPr>
+          <w:color w:val="2E74B5" w:themeColor="accent5" w:themeShade="BF"/>
+        </w:rPr>
+      </w:pPr>
+      <w:r>
+        <w:rPr>
+          <w:color w:val="2E74B5" w:themeColor="accent5" w:themeShade="BF"/>
+        </w:rPr>
+        <w:t>Objektum</w:t>
+      </w:r>
+      <w:r>
+        <w:rPr>
+          <w:color w:val="2E74B5" w:themeColor="accent5" w:themeShade="BF"/>
+        </w:rPr>
+        <w:t>-beszúró</w:t>
+      </w:r>
+      <w:r>
+        <w:rPr>
+          <w:color w:val="2E74B5" w:themeColor="accent5" w:themeShade="BF"/>
+        </w:rPr>
+        <w:t xml:space="preserve"> ablak</w:t>
+      </w:r>
+    </w:p>
+    <w:p>
+      <w:pPr>
+        <w:pStyle w:val="ListParagraph"/>
+        <w:numPr>
+          <w:ilvl w:val="1"/>
+          <w:numId w:val="1"/>
+        </w:numPr>
+        <w:rPr>
+          <w:lang w:val="hu-HU"/>
+        </w:rPr>
+      </w:pPr>
+      <w:r>
+        <w:rPr>
+          <w:lang w:val="hu-HU"/>
+        </w:rPr>
+        <w:t xml:space="preserve"> Itt Osztályleíró, csomag (package), megjegyzés</w:t>
+      </w:r>
+      <w:r>
+        <w:rPr>
+          <w:lang w:val="hu-HU"/>
+        </w:rPr>
+        <w:t xml:space="preserve"> illetve csoportosító dobozokat, kapcsolati vonalakat illetve diagram linkek beszúrását választhatjuk ki.</w:t>
+      </w:r>
+      <w:r>
+        <w:rPr>
+          <w:lang w:val="hu-HU"/>
+        </w:rPr>
+        <w:t xml:space="preserve"> Ezekhez mind gyorsgombok rendelhetők, ezeket a beállítások fülön tudjuk módosítani.</w:t>
+      </w:r>
+    </w:p>
+    <w:p>
+      <w:pPr>
+        <w:pStyle w:val="Soft1felsorols"/>
+        <w:rPr>
+          <w:color w:val="2E74B5" w:themeColor="accent5" w:themeShade="BF"/>
+        </w:rPr>
+      </w:pPr>
+      <w:r>
+        <w:rPr>
+          <w:color w:val="2E74B5" w:themeColor="accent5" w:themeShade="BF"/>
+        </w:rPr>
+        <w:t>Dokumentációs ablak</w:t>
+      </w:r>
+    </w:p>
+    <w:p>
+      <w:pPr>
+        <w:pStyle w:val="normalfelsorols"/>
+        <w:numPr>
+          <w:ilvl w:val="1"/>
+          <w:numId w:val="1"/>
+        </w:numPr>
+      </w:pPr>
+      <w:r>
+        <w:t>Itt dokumentációt írhatunk, a felüle</w:t>
+      </w:r>
+      <w:r>
+        <w:t>t segít a paraméterek, változó</w:t>
+      </w:r>
+      <w:r>
+        <w:t>k</w:t>
+      </w:r>
+      <w:r>
+        <w:t>, függvény</w:t>
+      </w:r>
+      <w:r>
+        <w:t xml:space="preserve">ek illetve </w:t>
+      </w:r>
+      <w:r>
+        <w:t xml:space="preserve">a már definiált </w:t>
+      </w:r>
+      <w:r>
+        <w:t>Típusok neveinek</w:t>
+      </w:r>
+      <w:r>
+        <w:t xml:space="preserve"> </w:t>
+      </w:r>
+      <w:r>
+        <w:t>kiegészítésével, színezésével</w:t>
+      </w:r>
+      <w:r>
+        <w:t xml:space="preserve"> és </w:t>
+      </w:r>
+      <w:r>
+        <w:t>struktúrálásával, hogy minnél könnyebb dolgunk legyen.</w:t>
+      </w:r>
+      <w:r>
+        <w:t xml:space="preserve"> </w:t>
+      </w:r>
+    </w:p>
+    <w:p>
+      <w:pPr>
+        <w:pStyle w:val="Soft1felsorols"/>
+        <w:rPr>
+          <w:color w:val="2E74B5" w:themeColor="accent5" w:themeShade="BF"/>
+        </w:rPr>
+      </w:pPr>
+      <w:r>
+        <w:rPr>
+          <w:color w:val="2E74B5" w:themeColor="accent5" w:themeShade="BF"/>
+        </w:rPr>
+        <w:t>Project Structure ablak</w:t>
+      </w:r>
+    </w:p>
+    <w:p>
+      <w:pPr>
+        <w:pStyle w:val="normalfelsorols"/>
+        <w:numPr>
+          <w:ilvl w:val="1"/>
+          <w:numId w:val="1"/>
+        </w:numPr>
+      </w:pPr>
+      <w:r>
+        <w:t>Itt fa szerű elrendezésben, tömörítve láthatjuk a projekt felépítését. Egy struktúrált, hierarchikus tartalomjegyzék.</w:t>
+      </w:r>
+    </w:p>
+    <w:p>
+      <w:pPr>
+        <w:pStyle w:val="Soft1felsorols"/>
+        <w:rPr>
+          <w:color w:val="2E74B5" w:themeColor="accent5" w:themeShade="BF"/>
+        </w:rPr>
+      </w:pPr>
+      <w:r>
+        <w:rPr>
+          <w:color w:val="2E74B5" w:themeColor="accent5" w:themeShade="BF"/>
+        </w:rPr>
+        <w:t>Social Ablak</w:t>
+      </w:r>
+      <w:r>
+        <w:rPr>
+          <w:color w:val="2E74B5" w:themeColor="accent5" w:themeShade="BF"/>
+        </w:rPr>
+        <w:t xml:space="preserve"> </w:t>
+      </w:r>
+    </w:p>
+    <w:p>
+      <w:pPr>
+        <w:pStyle w:val="normalfelsorols"/>
+        <w:numPr>
+          <w:ilvl w:val="1"/>
+          <w:numId w:val="1"/>
+        </w:numPr>
+      </w:pPr>
+      <w:r>
+        <w:lastRenderedPageBreak/>
+        <w:t>Itt láthatjuk, ki van épp a session-ban, chatelhetünk, illetve színt választhatunk magunknak, ha nem tetszik amit kaptunk.</w:t>
+      </w:r>
+    </w:p>
+    <w:p/>
+    <w:p>
+      <w:pPr>
         <w:rPr>
           <w:lang w:val="hu-HU"/>
         </w:rPr>
@@ -1972,14 +3748,7 @@
               <w:rPr>
                 <w:lang w:val="hu-HU"/>
               </w:rPr>
-              <w:t xml:space="preserve">, mert mozgatni, </w:t>
-            </w:r>
-            <w:r>
-              <w:rPr>
-                <w:lang w:val="hu-HU"/>
-              </w:rPr>
-              <w:lastRenderedPageBreak/>
-              <w:t>szerkeszteni vagy törölni szeretnénk.</w:t>
+              <w:t>, mert mozgatni, szerkeszteni vagy törölni szeretnénk.</w:t>
             </w:r>
           </w:p>
         </w:tc>
@@ -2001,7 +3770,6 @@
                 <w:b/>
                 <w:lang w:val="hu-HU"/>
               </w:rPr>
-              <w:lastRenderedPageBreak/>
               <w:t>Ha nincs zárolva</w:t>
             </w:r>
             <w:r>
@@ -2028,7 +3796,6 @@
                 <w:b/>
                 <w:lang w:val="hu-HU"/>
               </w:rPr>
-              <w:lastRenderedPageBreak/>
               <w:t>módosítást</w:t>
             </w:r>
             <w:r>
@@ -2089,15 +3856,7 @@
               <w:rPr>
                 <w:lang w:val="hu-HU"/>
               </w:rPr>
-              <w:lastRenderedPageBreak/>
-              <w:t xml:space="preserve">A zárolás alatt álló elemek nem módosíthatók, törölhetők vagy mozgathatók. Ezek az elemek a többiek </w:t>
-            </w:r>
-            <w:r>
-              <w:rPr>
-                <w:lang w:val="hu-HU"/>
-              </w:rPr>
-              <w:lastRenderedPageBreak/>
-              <w:t xml:space="preserve">számára </w:t>
+              <w:t xml:space="preserve">A zárolás alatt álló elemek nem módosíthatók, törölhetők vagy mozgathatók. Ezek az elemek a többiek számára </w:t>
             </w:r>
             <w:r>
               <w:rPr>
@@ -2347,6 +4106,7 @@
               <w:rPr>
                 <w:lang w:val="hu-HU"/>
               </w:rPr>
+              <w:lastRenderedPageBreak/>
               <w:t>Megosztott/csoportos diagrammot szerkesztünk</w:t>
             </w:r>
           </w:p>
@@ -2562,14 +4322,80 @@
               </w:rPr>
               <w:t xml:space="preserve">package szabályoknak megfelelően, </w:t>
             </w:r>
-            <w:bookmarkStart w:id="0" w:name="_GoBack"/>
-            <w:bookmarkEnd w:id="0"/>
             <w:r>
               <w:rPr>
                 <w:lang w:val="hu-HU"/>
               </w:rPr>
               <w:t>mappákba rendezve kapjuk meg.</w:t>
             </w:r>
+          </w:p>
+        </w:tc>
+      </w:tr>
+      <w:tr>
+        <w:tc>
+          <w:tcPr>
+            <w:tcW w:w="2389" w:type="dxa"/>
+          </w:tcPr>
+          <w:p>
+            <w:pPr>
+              <w:tabs>
+                <w:tab w:val="left" w:pos="567"/>
+              </w:tabs>
+              <w:rPr>
+                <w:lang w:val="hu-HU"/>
+              </w:rPr>
+            </w:pPr>
+            <w:r>
+              <w:rPr>
+                <w:lang w:val="hu-HU"/>
+              </w:rPr>
+              <w:t xml:space="preserve">„Diagrara hivatkozó” linkre kattintunk egy diagramban. </w:t>
+            </w:r>
+          </w:p>
+        </w:tc>
+        <w:tc>
+          <w:tcPr>
+            <w:tcW w:w="1774" w:type="dxa"/>
+          </w:tcPr>
+          <w:p>
+            <w:pPr>
+              <w:tabs>
+                <w:tab w:val="left" w:pos="567"/>
+              </w:tabs>
+              <w:rPr>
+                <w:lang w:val="hu-HU"/>
+              </w:rPr>
+            </w:pPr>
+          </w:p>
+        </w:tc>
+        <w:tc>
+          <w:tcPr>
+            <w:tcW w:w="2172" w:type="dxa"/>
+          </w:tcPr>
+          <w:p>
+            <w:pPr>
+              <w:tabs>
+                <w:tab w:val="left" w:pos="567"/>
+              </w:tabs>
+              <w:rPr>
+                <w:lang w:val="hu-HU"/>
+              </w:rPr>
+            </w:pPr>
+          </w:p>
+        </w:tc>
+        <w:tc>
+          <w:tcPr>
+            <w:tcW w:w="2170" w:type="dxa"/>
+          </w:tcPr>
+          <w:p>
+            <w:pPr>
+              <w:tabs>
+                <w:tab w:val="left" w:pos="567"/>
+              </w:tabs>
+              <w:rPr>
+                <w:lang w:val="hu-HU"/>
+              </w:rPr>
+            </w:pPr>
           </w:p>
         </w:tc>
       </w:tr>
@@ -2592,6 +4418,226 @@
     </w:sectPr>
   </w:body>
 </w:document>
+</file>
+
+<file path=word/numbering.xml><?xml version="1.0" encoding="utf-8"?>
+<w:numbering xmlns:wpc="http://schemas.microsoft.com/office/word/2010/wordprocessingCanvas" xmlns:mc="http://schemas.openxmlformats.org/markup-compatibility/2006" xmlns:o="urn:schemas-microsoft-com:office:office" xmlns:r="http://schemas.openxmlformats.org/officeDocument/2006/relationships" xmlns:m="http://schemas.openxmlformats.org/officeDocument/2006/math" xmlns:v="urn:schemas-microsoft-com:vml" xmlns:wp14="http://schemas.microsoft.com/office/word/2010/wordprocessingDrawing" xmlns:wp="http://schemas.openxmlformats.org/drawingml/2006/wordprocessingDrawing" xmlns:w10="urn:schemas-microsoft-com:office:word" xmlns:w="http://schemas.openxmlformats.org/wordprocessingml/2006/main" xmlns:w14="http://schemas.microsoft.com/office/word/2010/wordml" xmlns:w15="http://schemas.microsoft.com/office/word/2012/wordml" xmlns:wpg="http://schemas.microsoft.com/office/word/2010/wordprocessingGroup" xmlns:wpi="http://schemas.microsoft.com/office/word/2010/wordprocessingInk" xmlns:wne="http://schemas.microsoft.com/office/word/2006/wordml" xmlns:wps="http://schemas.microsoft.com/office/word/2010/wordprocessingShape" mc:Ignorable="w14 w15 wp14">
+  <w:abstractNum w:abstractNumId="0" w15:restartNumberingAfterBreak="0">
+    <w:nsid w:val="10A66318"/>
+    <w:multiLevelType w:val="hybridMultilevel"/>
+    <w:tmpl w:val="65DAF38E"/>
+    <w:lvl w:ilvl="0" w:tplc="A502B2E4">
+      <w:start w:val="1"/>
+      <w:numFmt w:val="bullet"/>
+      <w:lvlText w:val=""/>
+      <w:lvlJc w:val="left"/>
+      <w:pPr>
+        <w:ind w:left="720" w:hanging="360"/>
+      </w:pPr>
+      <w:rPr>
+        <w:rFonts w:ascii="Symbol" w:hAnsi="Symbol" w:hint="default"/>
+      </w:rPr>
+    </w:lvl>
+    <w:lvl w:ilvl="1" w:tplc="040E0003">
+      <w:start w:val="1"/>
+      <w:numFmt w:val="bullet"/>
+      <w:lvlText w:val="o"/>
+      <w:lvlJc w:val="left"/>
+      <w:pPr>
+        <w:ind w:left="1440" w:hanging="360"/>
+      </w:pPr>
+      <w:rPr>
+        <w:rFonts w:ascii="Courier New" w:hAnsi="Courier New" w:cs="Courier New" w:hint="default"/>
+      </w:rPr>
+    </w:lvl>
+    <w:lvl w:ilvl="2" w:tplc="040E0005">
+      <w:start w:val="1"/>
+      <w:numFmt w:val="bullet"/>
+      <w:lvlText w:val=""/>
+      <w:lvlJc w:val="left"/>
+      <w:pPr>
+        <w:ind w:left="2160" w:hanging="360"/>
+      </w:pPr>
+      <w:rPr>
+        <w:rFonts w:ascii="Wingdings" w:hAnsi="Wingdings" w:hint="default"/>
+      </w:rPr>
+    </w:lvl>
+    <w:lvl w:ilvl="3" w:tplc="040E0001" w:tentative="1">
+      <w:start w:val="1"/>
+      <w:numFmt w:val="bullet"/>
+      <w:lvlText w:val=""/>
+      <w:lvlJc w:val="left"/>
+      <w:pPr>
+        <w:ind w:left="2880" w:hanging="360"/>
+      </w:pPr>
+      <w:rPr>
+        <w:rFonts w:ascii="Symbol" w:hAnsi="Symbol" w:hint="default"/>
+      </w:rPr>
+    </w:lvl>
+    <w:lvl w:ilvl="4" w:tplc="040E0003" w:tentative="1">
+      <w:start w:val="1"/>
+      <w:numFmt w:val="bullet"/>
+      <w:lvlText w:val="o"/>
+      <w:lvlJc w:val="left"/>
+      <w:pPr>
+        <w:ind w:left="3600" w:hanging="360"/>
+      </w:pPr>
+      <w:rPr>
+        <w:rFonts w:ascii="Courier New" w:hAnsi="Courier New" w:cs="Courier New" w:hint="default"/>
+      </w:rPr>
+    </w:lvl>
+    <w:lvl w:ilvl="5" w:tplc="040E0005" w:tentative="1">
+      <w:start w:val="1"/>
+      <w:numFmt w:val="bullet"/>
+      <w:lvlText w:val=""/>
+      <w:lvlJc w:val="left"/>
+      <w:pPr>
+        <w:ind w:left="4320" w:hanging="360"/>
+      </w:pPr>
+      <w:rPr>
+        <w:rFonts w:ascii="Wingdings" w:hAnsi="Wingdings" w:hint="default"/>
+      </w:rPr>
+    </w:lvl>
+    <w:lvl w:ilvl="6" w:tplc="040E0001" w:tentative="1">
+      <w:start w:val="1"/>
+      <w:numFmt w:val="bullet"/>
+      <w:lvlText w:val=""/>
+      <w:lvlJc w:val="left"/>
+      <w:pPr>
+        <w:ind w:left="5040" w:hanging="360"/>
+      </w:pPr>
+      <w:rPr>
+        <w:rFonts w:ascii="Symbol" w:hAnsi="Symbol" w:hint="default"/>
+      </w:rPr>
+    </w:lvl>
+    <w:lvl w:ilvl="7" w:tplc="040E0003" w:tentative="1">
+      <w:start w:val="1"/>
+      <w:numFmt w:val="bullet"/>
+      <w:lvlText w:val="o"/>
+      <w:lvlJc w:val="left"/>
+      <w:pPr>
+        <w:ind w:left="5760" w:hanging="360"/>
+      </w:pPr>
+      <w:rPr>
+        <w:rFonts w:ascii="Courier New" w:hAnsi="Courier New" w:cs="Courier New" w:hint="default"/>
+      </w:rPr>
+    </w:lvl>
+    <w:lvl w:ilvl="8" w:tplc="040E0005" w:tentative="1">
+      <w:start w:val="1"/>
+      <w:numFmt w:val="bullet"/>
+      <w:lvlText w:val=""/>
+      <w:lvlJc w:val="left"/>
+      <w:pPr>
+        <w:ind w:left="6480" w:hanging="360"/>
+      </w:pPr>
+      <w:rPr>
+        <w:rFonts w:ascii="Wingdings" w:hAnsi="Wingdings" w:hint="default"/>
+      </w:rPr>
+    </w:lvl>
+  </w:abstractNum>
+  <w:abstractNum w:abstractNumId="1" w15:restartNumberingAfterBreak="0">
+    <w:nsid w:val="10FC39E1"/>
+    <w:multiLevelType w:val="hybridMultilevel"/>
+    <w:tmpl w:val="89F89520"/>
+    <w:lvl w:ilvl="0" w:tplc="A502B2E4">
+      <w:start w:val="1"/>
+      <w:numFmt w:val="bullet"/>
+      <w:pStyle w:val="Soft1felsorols"/>
+      <w:lvlText w:val=""/>
+      <w:lvlJc w:val="left"/>
+      <w:pPr>
+        <w:ind w:left="720" w:hanging="360"/>
+      </w:pPr>
+      <w:rPr>
+        <w:rFonts w:ascii="Symbol" w:hAnsi="Symbol" w:hint="default"/>
+      </w:rPr>
+    </w:lvl>
+    <w:lvl w:ilvl="1" w:tplc="040E0019" w:tentative="1">
+      <w:start w:val="1"/>
+      <w:numFmt w:val="lowerLetter"/>
+      <w:lvlText w:val="%2."/>
+      <w:lvlJc w:val="left"/>
+      <w:pPr>
+        <w:ind w:left="1440" w:hanging="360"/>
+      </w:pPr>
+    </w:lvl>
+    <w:lvl w:ilvl="2" w:tplc="040E001B" w:tentative="1">
+      <w:start w:val="1"/>
+      <w:numFmt w:val="lowerRoman"/>
+      <w:lvlText w:val="%3."/>
+      <w:lvlJc w:val="right"/>
+      <w:pPr>
+        <w:ind w:left="2160" w:hanging="180"/>
+      </w:pPr>
+    </w:lvl>
+    <w:lvl w:ilvl="3" w:tplc="040E000F" w:tentative="1">
+      <w:start w:val="1"/>
+      <w:numFmt w:val="decimal"/>
+      <w:lvlText w:val="%4."/>
+      <w:lvlJc w:val="left"/>
+      <w:pPr>
+        <w:ind w:left="2880" w:hanging="360"/>
+      </w:pPr>
+    </w:lvl>
+    <w:lvl w:ilvl="4" w:tplc="040E0019" w:tentative="1">
+      <w:start w:val="1"/>
+      <w:numFmt w:val="lowerLetter"/>
+      <w:lvlText w:val="%5."/>
+      <w:lvlJc w:val="left"/>
+      <w:pPr>
+        <w:ind w:left="3600" w:hanging="360"/>
+      </w:pPr>
+    </w:lvl>
+    <w:lvl w:ilvl="5" w:tplc="040E001B" w:tentative="1">
+      <w:start w:val="1"/>
+      <w:numFmt w:val="lowerRoman"/>
+      <w:lvlText w:val="%6."/>
+      <w:lvlJc w:val="right"/>
+      <w:pPr>
+        <w:ind w:left="4320" w:hanging="180"/>
+      </w:pPr>
+    </w:lvl>
+    <w:lvl w:ilvl="6" w:tplc="040E000F" w:tentative="1">
+      <w:start w:val="1"/>
+      <w:numFmt w:val="decimal"/>
+      <w:lvlText w:val="%7."/>
+      <w:lvlJc w:val="left"/>
+      <w:pPr>
+        <w:ind w:left="5040" w:hanging="360"/>
+      </w:pPr>
+    </w:lvl>
+    <w:lvl w:ilvl="7" w:tplc="040E0019" w:tentative="1">
+      <w:start w:val="1"/>
+      <w:numFmt w:val="lowerLetter"/>
+      <w:lvlText w:val="%8."/>
+      <w:lvlJc w:val="left"/>
+      <w:pPr>
+        <w:ind w:left="5760" w:hanging="360"/>
+      </w:pPr>
+    </w:lvl>
+    <w:lvl w:ilvl="8" w:tplc="040E001B" w:tentative="1">
+      <w:start w:val="1"/>
+      <w:numFmt w:val="lowerRoman"/>
+      <w:lvlText w:val="%9."/>
+      <w:lvlJc w:val="right"/>
+      <w:pPr>
+        <w:ind w:left="6480" w:hanging="180"/>
+      </w:pPr>
+    </w:lvl>
+  </w:abstractNum>
+  <w:num w:numId="1">
+    <w:abstractNumId w:val="0"/>
+  </w:num>
+  <w:num w:numId="2">
+    <w:abstractNumId w:val="1"/>
+  </w:num>
+  <w:num w:numId="3">
+    <w:abstractNumId w:val="1"/>
+    <w:lvlOverride w:ilvl="0">
+      <w:startOverride w:val="1"/>
+    </w:lvlOverride>
+  </w:num>
+</w:numbering>
 </file>
 
 <file path=word/styles.xml><?xml version="1.0" encoding="utf-8"?>
@@ -3148,6 +5194,138 @@
       <w:szCs w:val="26"/>
     </w:rPr>
   </w:style>
+  <w:style w:type="paragraph" w:styleId="ListParagraph">
+    <w:name w:val="List Paragraph"/>
+    <w:basedOn w:val="Normal"/>
+    <w:link w:val="ListParagraphChar"/>
+    <w:uiPriority w:val="34"/>
+    <w:qFormat/>
+    <w:rsid w:val="007C4DD0"/>
+    <w:pPr>
+      <w:ind w:left="720"/>
+      <w:contextualSpacing/>
+    </w:pPr>
+  </w:style>
+  <w:style w:type="paragraph" w:customStyle="1" w:styleId="Soft1felsorols">
+    <w:name w:val="Soft1 felsorolás"/>
+    <w:basedOn w:val="ListParagraph"/>
+    <w:link w:val="Soft1felsorolsChar"/>
+    <w:qFormat/>
+    <w:rsid w:val="00554B47"/>
+    <w:pPr>
+      <w:numPr>
+        <w:numId w:val="2"/>
+      </w:numPr>
+      <w:spacing w:line="240" w:lineRule="auto"/>
+    </w:pPr>
+    <w:rPr>
+      <w:color w:val="2E74B5" w:themeColor="accent5" w:themeShade="BF"/>
+      <w:lang w:val="hu-HU"/>
+    </w:rPr>
+  </w:style>
+  <w:style w:type="paragraph" w:styleId="NoSpacing">
+    <w:name w:val="No Spacing"/>
+    <w:uiPriority w:val="1"/>
+    <w:qFormat/>
+    <w:rsid w:val="00554B47"/>
+    <w:pPr>
+      <w:spacing w:after="0" w:line="240" w:lineRule="auto"/>
+    </w:pPr>
+    <w:rPr>
+      <w:sz w:val="24"/>
+    </w:rPr>
+  </w:style>
+  <w:style w:type="character" w:customStyle="1" w:styleId="ListParagraphChar">
+    <w:name w:val="List Paragraph Char"/>
+    <w:basedOn w:val="DefaultParagraphFont"/>
+    <w:link w:val="ListParagraph"/>
+    <w:uiPriority w:val="34"/>
+    <w:rsid w:val="00554B47"/>
+    <w:rPr>
+      <w:sz w:val="24"/>
+    </w:rPr>
+  </w:style>
+  <w:style w:type="character" w:customStyle="1" w:styleId="Soft1felsorolsChar">
+    <w:name w:val="Soft1 felsorolás Char"/>
+    <w:basedOn w:val="ListParagraphChar"/>
+    <w:link w:val="Soft1felsorols"/>
+    <w:rsid w:val="00554B47"/>
+    <w:rPr>
+      <w:color w:val="2E74B5" w:themeColor="accent5" w:themeShade="BF"/>
+      <w:sz w:val="24"/>
+      <w:lang w:val="hu-HU"/>
+    </w:rPr>
+  </w:style>
+  <w:style w:type="paragraph" w:customStyle="1" w:styleId="normalfelsorols">
+    <w:name w:val="normal felsorolás"/>
+    <w:basedOn w:val="Soft1felsorols"/>
+    <w:link w:val="normalfelsorolsChar"/>
+    <w:qFormat/>
+    <w:rsid w:val="00554B47"/>
+    <w:pPr>
+      <w:numPr>
+        <w:numId w:val="1"/>
+      </w:numPr>
+    </w:pPr>
+    <w:rPr>
+      <w:color w:val="auto"/>
+      <w14:textFill>
+        <w14:solidFill>
+          <w14:srgbClr w14:val="000000">
+            <w14:lumMod w14:val="75000"/>
+          </w14:srgbClr>
+        </w14:solidFill>
+      </w14:textFill>
+    </w:rPr>
+  </w:style>
+  <w:style w:type="paragraph" w:customStyle="1" w:styleId="Softlink">
+    <w:name w:val="Soft link"/>
+    <w:basedOn w:val="Normal"/>
+    <w:link w:val="SoftlinkChar"/>
+    <w:qFormat/>
+    <w:rsid w:val="003127C3"/>
+    <w:pPr>
+      <w:spacing w:after="0" w:line="240" w:lineRule="auto"/>
+    </w:pPr>
+    <w:rPr>
+      <w:i/>
+      <w:color w:val="2E74B5" w:themeColor="accent5" w:themeShade="BF"/>
+      <w:sz w:val="20"/>
+      <w:szCs w:val="20"/>
+      <w:lang w:val="hu-HU"/>
+    </w:rPr>
+  </w:style>
+  <w:style w:type="character" w:customStyle="1" w:styleId="normalfelsorolsChar">
+    <w:name w:val="normal felsorolás Char"/>
+    <w:basedOn w:val="Soft1felsorolsChar"/>
+    <w:link w:val="normalfelsorols"/>
+    <w:rsid w:val="00554B47"/>
+    <w:rPr>
+      <w:color w:val="auto"/>
+      <w:sz w:val="24"/>
+      <w:lang w:val="hu-HU"/>
+      <w14:textFill>
+        <w14:solidFill>
+          <w14:srgbClr w14:val="000000">
+            <w14:lumMod w14:val="75000"/>
+          </w14:srgbClr>
+        </w14:solidFill>
+      </w14:textFill>
+    </w:rPr>
+  </w:style>
+  <w:style w:type="character" w:customStyle="1" w:styleId="SoftlinkChar">
+    <w:name w:val="Soft link Char"/>
+    <w:basedOn w:val="DefaultParagraphFont"/>
+    <w:link w:val="Softlink"/>
+    <w:rsid w:val="003127C3"/>
+    <w:rPr>
+      <w:i/>
+      <w:color w:val="2E74B5" w:themeColor="accent5" w:themeShade="BF"/>
+      <w:sz w:val="20"/>
+      <w:szCs w:val="20"/>
+      <w:lang w:val="hu-HU"/>
+    </w:rPr>
+  </w:style>
 </w:styles>
 </file>
 
@@ -3451,7 +5629,7 @@
 </file>
 
 <file path=customXml/itemProps1.xml><?xml version="1.0" encoding="utf-8"?>
-<ds:datastoreItem xmlns:ds="http://schemas.openxmlformats.org/officeDocument/2006/customXml" ds:itemID="{8D990319-AB27-4BD3-AEF0-2D4129C3CAC6}">
+<ds:datastoreItem xmlns:ds="http://schemas.openxmlformats.org/officeDocument/2006/customXml" ds:itemID="{A66CF773-55A3-449F-BFFE-AA520F77A350}">
   <ds:schemaRefs>
     <ds:schemaRef ds:uri="http://schemas.openxmlformats.org/officeDocument/2006/bibliography"/>
   </ds:schemaRefs>

</xml_diff>